<commit_message>
Working on Paper-Walls: Piper as a character piece for the female member of the trio. I'm working with the same conversation as Paper-Walls: Harry with the reactions being changed to Piper's. Also PW:Piper has an introductory section which I'm hoping to expand into a story/chapter that can stand alone and still be slotted in just before PW:Harry.
</commit_message>
<xml_diff>
--- a/creative-writing/Paper-Walls-Piper.docx
+++ b/creative-writing/Paper-Walls-Piper.docx
@@ -7,7 +7,12 @@
         <w:pStyle w:val="Title"/>
       </w:pPr>
       <w:r>
-        <w:t>Paper Walls - Piper</w:t>
+        <w:t>Paper Walls - Pip</w:t>
+      </w:r>
+      <w:bookmarkStart w:id="0" w:name="_GoBack"/>
+      <w:bookmarkEnd w:id="0"/>
+      <w:r>
+        <w:t>er</w:t>
       </w:r>
     </w:p>
     <w:p>
@@ -67,203 +72,48 @@
     </w:p>
     <w:p>
       <w:r>
-        <w:t xml:space="preserve">When her window slid open and she heard the sound </w:t>
-      </w:r>
-      <w:r>
-        <w:t>of the intruder slithering his</w:t>
-      </w:r>
-      <w:r>
-        <w:t xml:space="preserve"> way into her</w:t>
-      </w:r>
-      <w:r>
-        <w:t xml:space="preserve"> </w:t>
-      </w:r>
-      <w:r>
-        <w:t>house</w:t>
-      </w:r>
-      <w:r>
-        <w:t xml:space="preserve">, Piper Ashton nearly </w:t>
-      </w:r>
-      <w:r>
-        <w:t>wet the bed</w:t>
-      </w:r>
-      <w:r>
-        <w:t xml:space="preserve">. Shit. She knew she should’ve gotten those burglar bars installed of postponing it for another month. </w:t>
-      </w:r>
-    </w:p>
-    <w:p>
-      <w:r>
-        <w:t xml:space="preserve">Through her sleep-induced delirium, Piper had thought the </w:t>
-      </w:r>
-      <w:r>
-        <w:t>pitter-patter</w:t>
-      </w:r>
-      <w:r>
-        <w:t xml:space="preserve"> at her window was nothing but the rain or something natural. </w:t>
-      </w:r>
-      <w:r>
-        <w:t>As such s</w:t>
-      </w:r>
-      <w:r>
-        <w:t xml:space="preserve">he </w:t>
-      </w:r>
-      <w:r>
-        <w:t>treated</w:t>
-      </w:r>
-      <w:r>
-        <w:t xml:space="preserve"> it as an </w:t>
-      </w:r>
-      <w:r>
-        <w:t>irrelevance</w:t>
-      </w:r>
-      <w:r>
-        <w:t xml:space="preserve"> before</w:t>
-      </w:r>
-      <w:r>
-        <w:t xml:space="preserve"> adjusting her blanket,</w:t>
-      </w:r>
-      <w:r>
-        <w:t xml:space="preserve"> turning her pillow to the cold side and dosing off again.</w:t>
-      </w:r>
-    </w:p>
-    <w:p>
-      <w:r>
-        <w:t>Piper shot up in her bed and nearly had heart-attack when she opened her eyes to t</w:t>
-      </w:r>
-      <w:r>
-        <w:t>he sight of a</w:t>
-      </w:r>
-      <w:r>
-        <w:t xml:space="preserve"> hooded figure </w:t>
-      </w:r>
-      <w:r>
-        <w:t>landing</w:t>
-      </w:r>
-      <w:r>
-        <w:t xml:space="preserve"> in</w:t>
-      </w:r>
-      <w:r>
-        <w:t xml:space="preserve"> her bedroom. </w:t>
-      </w:r>
-      <w:r>
-        <w:t>He was</w:t>
-      </w:r>
-      <w:r>
-        <w:t xml:space="preserve"> </w:t>
-      </w:r>
-      <w:r>
-        <w:t>over in the corner</w:t>
-      </w:r>
-      <w:r>
-        <w:t xml:space="preserve">, an agent </w:t>
-      </w:r>
-      <w:r>
-        <w:t>of darkness</w:t>
-      </w:r>
-      <w:r>
-        <w:t xml:space="preserve"> sat</w:t>
-      </w:r>
-      <w:r>
-        <w:t xml:space="preserve"> coiled and ready to strike out at her when she made her move.</w:t>
-      </w:r>
-      <w:r>
-        <w:t xml:space="preserve"> </w:t>
-      </w:r>
-      <w:r>
-        <w:t>Fuck. She needed to think. No</w:t>
-      </w:r>
-      <w:r>
-        <w:t xml:space="preserve"> there wasn’t any time</w:t>
-      </w:r>
-      <w:r>
-        <w:t>. N</w:t>
-      </w:r>
-      <w:r>
-        <w:t>ow</w:t>
-      </w:r>
-      <w:r>
-        <w:t xml:space="preserve"> she needed to </w:t>
-      </w:r>
-      <w:r>
-        <w:t xml:space="preserve">act. And quickly. </w:t>
-      </w:r>
-    </w:p>
-    <w:p>
-      <w:r>
-        <w:t>Piper</w:t>
-      </w:r>
-      <w:r>
-        <w:t xml:space="preserve"> moved the covers away and</w:t>
-      </w:r>
-      <w:r>
-        <w:t xml:space="preserve"> slowly</w:t>
-      </w:r>
-      <w:r>
-        <w:t xml:space="preserve"> reached for her hockey stick</w:t>
-      </w:r>
-      <w:r>
-        <w:t>, making sure to keep he</w:t>
-      </w:r>
-      <w:r>
-        <w:t>r eyes on him at times. Her vision</w:t>
-      </w:r>
-      <w:r>
-        <w:t xml:space="preserve"> had adjusted to the blackness and she could see </w:t>
-      </w:r>
-      <w:r>
-        <w:t>the bastard</w:t>
-      </w:r>
-      <w:r>
-        <w:t xml:space="preserve"> perfectly now.</w:t>
-      </w:r>
-      <w:r>
-        <w:t xml:space="preserve"> With her composite</w:t>
-      </w:r>
-      <w:r>
-        <w:t xml:space="preserve"> stick in hand,</w:t>
-      </w:r>
-      <w:r>
-        <w:t xml:space="preserve"> Piper was perfectly ready </w:t>
-      </w:r>
-      <w:r>
-        <w:t>to beat the ever-loving-shit</w:t>
-      </w:r>
-      <w:r>
-        <w:t xml:space="preserve"> out of</w:t>
-      </w:r>
-      <w:r>
-        <w:t xml:space="preserve"> the invader when he</w:t>
-      </w:r>
-      <w:r>
-        <w:t xml:space="preserve"> moved across the room and</w:t>
-      </w:r>
-      <w:r>
-        <w:t xml:space="preserve"> switched the light on</w:t>
-      </w:r>
-      <w:r>
-        <w:t>.</w:t>
-      </w:r>
-    </w:p>
-    <w:p>
-      <w:r>
-        <w:t xml:space="preserve">The last time that Piper </w:t>
-      </w:r>
-      <w:r>
-        <w:t xml:space="preserve">had seen him </w:t>
-      </w:r>
-      <w:r>
-        <w:t>he had been committing a crime. Breaking-and-entering to be precise. She wasn’t really angry at him for that. In truth he was breaking in to places every 10 minutes and getting caught every 20 – If Piper had a quarter for every time she’d had organized his bail then she would be a multi-millionaire by now. No, she was angry at him because it was 03:51 am on a Monday morning when</w:t>
+        <w:t>The last time that Piper</w:t>
+      </w:r>
+      <w:r>
+        <w:t xml:space="preserve"> Ashton</w:t>
+      </w:r>
+      <w:r>
+        <w:t xml:space="preserve"> </w:t>
+      </w:r>
+      <w:r>
+        <w:t>had seen this jack-ass</w:t>
+      </w:r>
+      <w:r>
+        <w:t xml:space="preserve"> </w:t>
+      </w:r>
+      <w:r>
+        <w:t>he had been committing some other</w:t>
+      </w:r>
+      <w:r>
+        <w:t xml:space="preserve"> crime. Breaking-and-entering to be precise. She wasn’t really angry at him for that. In truth he was breaking in to places every 10 minutes and getting caught every 20 – If Piper had a quarter for every time she’d had organized his</w:t>
+      </w:r>
+      <w:r>
+        <w:t xml:space="preserve"> bail then she would be a </w:t>
+      </w:r>
+      <w:r>
+        <w:t>millionaire by now. No, she was angry at him because it was 03:51 am on a Monday morning when</w:t>
       </w:r>
       <w:r>
         <w:t xml:space="preserve"> her so-called friend</w:t>
       </w:r>
       <w:r>
-        <w:t xml:space="preserve"> Harry</w:t>
+        <w:t>,</w:t>
+      </w:r>
+      <w:r>
+        <w:t xml:space="preserve"> Harrison</w:t>
       </w:r>
       <w:r>
         <w:t xml:space="preserve"> Grey</w:t>
       </w:r>
       <w:r>
+        <w:t>,</w:t>
+      </w:r>
+      <w:r>
         <w:t xml:space="preserve"> decided that it was great idea to break into her house.</w:t>
       </w:r>
     </w:p>
@@ -272,7 +122,19 @@
         <w:t>Now, it was not that Harry</w:t>
       </w:r>
       <w:r>
-        <w:t xml:space="preserve"> was unwelcome in her house, on the contrary he was one of her best friends. It was not that this was the first time she’d caught him sneaking into her window like he had no sense of her personal space – because he didn’t. Granted she had snuck into through his window once or twice over the last year. No, it was that it was 4am in the bloody morning and could he not have at least waited two hours for when he knew she would be getting up?  So why exactly was it so urgent that he get to her </w:t>
+        <w:t xml:space="preserve"> was unwelcome in her house, on the contrary he was one of her best friends. It was not that this was the first time she’d caught him sneaking into her window like he had no sense of her personal space – because he didn’t. Granted she had snuck into through his window once or twice over the last</w:t>
+      </w:r>
+      <w:r>
+        <w:t xml:space="preserve"> two</w:t>
+      </w:r>
+      <w:r>
+        <w:t xml:space="preserve"> year</w:t>
+      </w:r>
+      <w:r>
+        <w:t>s</w:t>
+      </w:r>
+      <w:r>
+        <w:t xml:space="preserve">. No, it was that it was 4am in the bloody morning and could he not have at least waited two hours for when he knew she would be getting up?  So why exactly was it so urgent that he get to her </w:t>
       </w:r>
       <w:r>
         <w:t>right now</w:t>
@@ -281,10 +143,8 @@
         <w:t>?</w:t>
       </w:r>
     </w:p>
-    <w:p/>
-    <w:p>
-      <w:r>
-        <w:lastRenderedPageBreak/>
+    <w:p>
+      <w:r>
         <w:t>‘WHAT THE FLYING FUCK ARE YOU DOING HERE?’ Piper had wanted to scream in his face, except:</w:t>
       </w:r>
     </w:p>
@@ -297,7 +157,13 @@
         </w:numPr>
       </w:pPr>
       <w:r>
-        <w:t>This was Harrison Grey she was talking to. Screaming at him was the exact wrong way to get him to listen to anything (she’d been down that road too many times.)</w:t>
+        <w:t>This was Harrison Grey she was talking to. Screaming at him was the exact wrong way to</w:t>
+      </w:r>
+      <w:r>
+        <w:t xml:space="preserve"> get him to listen - </w:t>
+      </w:r>
+      <w:r>
+        <w:t>too many of their teachers had been down that road for Piper not learn.</w:t>
       </w:r>
     </w:p>
     <w:p>
@@ -309,7 +175,10 @@
         </w:numPr>
       </w:pPr>
       <w:r>
-        <w:t xml:space="preserve">Screaming would wake the neighbors and Piper really didn’t want to deal with a pissed off Mrs. Jacobson before she had, at least, ingested some coffee </w:t>
+        <w:t>Screaming would wake the neighbors and Piper really didn’t want to deal with a pissed off Mrs. Jacobson before she had,</w:t>
+      </w:r>
+      <w:r>
+        <w:t xml:space="preserve"> at least, ingested some coffee.</w:t>
       </w:r>
     </w:p>
     <w:p>
@@ -321,7 +190,13 @@
         </w:numPr>
       </w:pPr>
       <w:r>
-        <w:t>When her eyes adjusted to the light properly she got a good look at his face, Piper understood why he was there.</w:t>
+        <w:t>When her eyes adjusted to the light properly</w:t>
+      </w:r>
+      <w:r>
+        <w:t xml:space="preserve"> and</w:t>
+      </w:r>
+      <w:r>
+        <w:t xml:space="preserve"> she got a good look at his face, Piper understood why he was there.</w:t>
       </w:r>
     </w:p>
     <w:p>
@@ -353,13 +228,251 @@
         <w:t>,</w:t>
       </w:r>
       <w:r>
-        <w:t xml:space="preserve"> Harry looked like he’d just gone a 3 rounds with a heavy-weight boxer. He had dropped his hair over his face to hide the damage but the artificial lighting exposed his facial injuries. Off the cuff she could see a split lip</w:t>
-      </w:r>
-      <w:r>
-        <w:t xml:space="preserve">, several cuts on his face, swelling, </w:t>
-      </w:r>
-      <w:r>
-        <w:t xml:space="preserve">possibly a black eye and goodness only knew what had happened to his right arm. Piper erased her mental note to kick Harry’s ass for waking her up– someone else had clearly already done it.  </w:t>
+        <w:t xml:space="preserve"> Harry looked like he’d just gone a 3 rounds with a heavy-weight boxer. </w:t>
+      </w:r>
+      <w:r>
+        <w:t>Okay it wasn’t that bad. M</w:t>
+      </w:r>
+      <w:r>
+        <w:t>aybe a little worse than</w:t>
+      </w:r>
+      <w:r>
+        <w:t xml:space="preserve"> the </w:t>
+      </w:r>
+      <w:r>
+        <w:t xml:space="preserve">fight at </w:t>
+      </w:r>
+      <w:r>
+        <w:t>the Metallic Fire</w:t>
+      </w:r>
+      <w:r>
+        <w:t xml:space="preserve"> </w:t>
+      </w:r>
+      <w:r>
+        <w:t xml:space="preserve">concert </w:t>
+      </w:r>
+      <w:r>
+        <w:t>she’</w:t>
+      </w:r>
+      <w:r>
+        <w:t>d dragged him to,</w:t>
+      </w:r>
+      <w:r>
+        <w:t xml:space="preserve"> but nowhere near as bad as the </w:t>
+      </w:r>
+      <w:r>
+        <w:t>pulverizing</w:t>
+      </w:r>
+      <w:r>
+        <w:t xml:space="preserve"> he</w:t>
+      </w:r>
+      <w:r>
+        <w:t>’d</w:t>
+      </w:r>
+      <w:r>
+        <w:t xml:space="preserve"> got</w:t>
+      </w:r>
+      <w:r>
+        <w:t>ten</w:t>
+      </w:r>
+      <w:r>
+        <w:t xml:space="preserve"> from Greg Madison</w:t>
+      </w:r>
+      <w:r>
+        <w:t xml:space="preserve"> last year</w:t>
+      </w:r>
+      <w:r>
+        <w:t>.</w:t>
+      </w:r>
+      <w:r>
+        <w:t xml:space="preserve"> </w:t>
+      </w:r>
+      <w:r>
+        <w:t>Harry still refused to tell her just how he managed piss the guy off that badly but then again, he did have a talent for getting under other people’s skin.</w:t>
+      </w:r>
+    </w:p>
+    <w:p>
+      <w:pPr>
+        <w:jc w:val="both"/>
+      </w:pPr>
+      <w:r>
+        <w:t>[Insert description of Harry and possibly some references to other adventures – Piper looked him up and down.]</w:t>
+      </w:r>
+    </w:p>
+    <w:p>
+      <w:pPr>
+        <w:jc w:val="both"/>
+      </w:pPr>
+      <w:r>
+        <w:lastRenderedPageBreak/>
+        <w:t>The man in question had dropped his hair over his face</w:t>
+      </w:r>
+      <w:r>
+        <w:t xml:space="preserve"> to</w:t>
+      </w:r>
+      <w:r>
+        <w:t xml:space="preserve"> crea</w:t>
+      </w:r>
+      <w:r>
+        <w:t>te</w:t>
+      </w:r>
+      <w:r>
+        <w:t xml:space="preserve"> a </w:t>
+      </w:r>
+      <w:r>
+        <w:t>messy</w:t>
+      </w:r>
+      <w:r>
+        <w:t>,</w:t>
+      </w:r>
+      <w:r>
+        <w:t xml:space="preserve"> brown</w:t>
+      </w:r>
+      <w:r>
+        <w:t xml:space="preserve"> </w:t>
+      </w:r>
+      <w:r>
+        <w:t>improvised</w:t>
+      </w:r>
+      <w:r>
+        <w:t xml:space="preserve"> fringe – if you could call it that</w:t>
+      </w:r>
+      <w:r>
+        <w:t xml:space="preserve"> -</w:t>
+      </w:r>
+      <w:r>
+        <w:t xml:space="preserve"> in order to hide the damage. Regardless, the artificial light</w:t>
+      </w:r>
+      <w:r>
+        <w:t xml:space="preserve"> still</w:t>
+      </w:r>
+      <w:r>
+        <w:t xml:space="preserve"> exposed his injuries. Off the cuff Piper could see a black eye developing -that </w:t>
+      </w:r>
+      <w:r>
+        <w:t xml:space="preserve">was going to look </w:t>
+      </w:r>
+      <w:r>
+        <w:t>worse than</w:t>
+      </w:r>
+      <w:r>
+        <w:t xml:space="preserve"> shit</w:t>
+      </w:r>
+      <w:r>
+        <w:t xml:space="preserve"> against his blue iris</w:t>
+      </w:r>
+      <w:r>
+        <w:t>es</w:t>
+      </w:r>
+      <w:r>
+        <w:t xml:space="preserve"> when the discoloration set in properly </w:t>
+      </w:r>
+      <w:r>
+        <w:t xml:space="preserve">- and a bloody nose – not broken? That was a first. </w:t>
+      </w:r>
+      <w:r>
+        <w:t>There were several cuts on his face, the most notable of which sat above his right eyebrow</w:t>
+      </w:r>
+      <w:r>
+        <w:t xml:space="preserve"> and goodness only knew what happened to his right arm. </w:t>
+      </w:r>
+    </w:p>
+    <w:p>
+      <w:pPr>
+        <w:jc w:val="both"/>
+      </w:pPr>
+      <w:r>
+        <w:t>It was at times like this when she felt the need to remind him that she</w:t>
+      </w:r>
+      <w:r>
+        <w:t xml:space="preserve"> had</w:t>
+      </w:r>
+      <w:r>
+        <w:t xml:space="preserve"> technically only started medical </w:t>
+      </w:r>
+      <w:r>
+        <w:t>school last</w:t>
+      </w:r>
+      <w:r>
+        <w:t xml:space="preserve"> month and that right now she </w:t>
+      </w:r>
+      <w:r>
+        <w:t>was still running off of</w:t>
+      </w:r>
+      <w:r>
+        <w:t xml:space="preserve"> her </w:t>
+      </w:r>
+      <w:r>
+        <w:t>bas</w:t>
+      </w:r>
+      <w:r>
+        <w:t>ic first aid training</w:t>
+      </w:r>
+      <w:r>
+        <w:t xml:space="preserve"> - that and a </w:t>
+      </w:r>
+      <w:r>
+        <w:t>few dozen</w:t>
+      </w:r>
+      <w:r>
+        <w:t xml:space="preserve"> hours of treating hockey injuries. </w:t>
+      </w:r>
+      <w:r>
+        <w:t>But it would be a futile conversation, she already knew that. So instead</w:t>
+      </w:r>
+      <w:r>
+        <w:t xml:space="preserve"> Piper</w:t>
+      </w:r>
+      <w:r>
+        <w:t xml:space="preserve"> decided to ge</w:t>
+      </w:r>
+      <w:r>
+        <w:t>t to work</w:t>
+      </w:r>
+      <w:r>
+        <w:t xml:space="preserve"> on cleaning him up.</w:t>
+      </w:r>
+      <w:r>
+        <w:t xml:space="preserve"> </w:t>
+      </w:r>
+      <w:r>
+        <w:t>She also decided</w:t>
+      </w:r>
+      <w:r>
+        <w:t xml:space="preserve"> </w:t>
+      </w:r>
+      <w:r>
+        <w:t>to</w:t>
+      </w:r>
+      <w:r>
+        <w:t xml:space="preserve"> </w:t>
+      </w:r>
+      <w:r>
+        <w:t>e</w:t>
+      </w:r>
+      <w:r>
+        <w:t>rase</w:t>
+      </w:r>
+      <w:r>
+        <w:t xml:space="preserve"> </w:t>
+      </w:r>
+      <w:r>
+        <w:t>the</w:t>
+      </w:r>
+      <w:r>
+        <w:t xml:space="preserve"> mental note</w:t>
+      </w:r>
+      <w:r>
+        <w:t xml:space="preserve"> she made</w:t>
+      </w:r>
+      <w:r>
+        <w:t xml:space="preserve"> to kic</w:t>
+      </w:r>
+      <w:r>
+        <w:t>k Harry’s ass for waking her up. S</w:t>
+      </w:r>
+      <w:r>
+        <w:t xml:space="preserve">omeone else had clearly already done it.  </w:t>
       </w:r>
     </w:p>
     <w:p>
@@ -382,16 +495,10 @@
         <w:t>ked,</w:t>
       </w:r>
       <w:r>
-        <w:t xml:space="preserve"> moving</w:t>
-      </w:r>
-      <w:r>
-        <w:t xml:space="preserve"> </w:t>
-      </w:r>
-      <w:r>
-        <w:t>across</w:t>
-      </w:r>
-      <w:r>
-        <w:t xml:space="preserve"> the room</w:t>
+        <w:t xml:space="preserve"> </w:t>
+      </w:r>
+      <w:r>
+        <w:t>dragging him into the bathroom</w:t>
       </w:r>
       <w:r>
         <w:t>.</w:t>
@@ -408,7 +515,7 @@
         <w:t>”</w:t>
       </w:r>
       <w:r>
-        <w:t xml:space="preserve"> he replied </w:t>
+        <w:t xml:space="preserve"> he replied</w:t>
       </w:r>
     </w:p>
     <w:p>
@@ -479,7 +586,16 @@
     </w:p>
     <w:p>
       <w:r>
-        <w:t xml:space="preserve">Piper fought the urge to burst of laughing when Harry told her the story. She managed to keep some semblance of straight face on through most of it but she really couldn’t suppress a smile at the prospect of him offering to motorboat a jock’s man-boobs. As with all of his stories Piper couldn’t tell where the truth ended and the hyperbole began </w:t>
+        <w:t>Piper fought the urge to burst of laughing when Harry told her the story. She managed to keep some semblance of straight face on through most of it but she really couldn’t suppress a smile at the prospec</w:t>
+      </w:r>
+      <w:r>
+        <w:t>t of him offering to motorboat t</w:t>
+      </w:r>
+      <w:r>
+        <w:t>he J</w:t>
+      </w:r>
+      <w:r>
+        <w:t xml:space="preserve">ock’s man-boobs. As with all of his stories Piper couldn’t tell where the truth ended and the hyperbole began </w:t>
       </w:r>
       <w:r>
         <w:t xml:space="preserve">but either way she always had a fun listening to his exploits. </w:t>
@@ -495,21 +611,341 @@
     </w:p>
     <w:p>
       <w:r>
-        <w:t>[Begin talking about their relationship]</w:t>
-      </w:r>
-    </w:p>
-    <w:p>
-      <w:r>
-        <w:t>[Need a better grip on their relationship – I have to write some backstory for the two of them and figure out what is at the core of their friendship.]</w:t>
+        <w:t>“</w:t>
+      </w:r>
+      <w:r>
+        <w:t>This is not a game, Harrison. You could be seriously hurt. Or worse.</w:t>
+      </w:r>
+      <w:r>
+        <w:t>”</w:t>
+      </w:r>
+      <w:r>
+        <w:t xml:space="preserve"> </w:t>
+      </w:r>
+      <w:r>
+        <w:t>Piper</w:t>
+      </w:r>
+      <w:r>
+        <w:t xml:space="preserve"> said</w:t>
+      </w:r>
+    </w:p>
+    <w:p>
+      <w:r>
+        <w:t>“Worse than that needle you’re going to use on me?”</w:t>
+      </w:r>
+      <w:r>
+        <w:t xml:space="preserve"> </w:t>
+      </w:r>
+      <w:r>
+        <w:t xml:space="preserve">he said, gesturing to the open first aid kit on the sink to her right. </w:t>
+      </w:r>
+      <w:r>
+        <w:t>She’d dragged him into the bathroom after getting a good look at his face.</w:t>
+      </w:r>
+      <w:r>
+        <w:t xml:space="preserve"> </w:t>
+      </w:r>
+      <w:r>
+        <w:t xml:space="preserve">Hell, Piper was still in her pajamas and the Crimson Spark t-shirt Keith had bought her </w:t>
+      </w:r>
+      <w:r>
+        <w:t xml:space="preserve">for her birthday two </w:t>
+      </w:r>
+      <w:r>
+        <w:t xml:space="preserve">years ago.  </w:t>
+      </w:r>
+    </w:p>
+    <w:p>
+      <w:r>
+        <w:t>“Is everything a fucking joke to you? You could’ve been arrested.”</w:t>
       </w:r>
     </w:p>
     <w:p>
       <w:r>
         <w:lastRenderedPageBreak/>
+        <w:t xml:space="preserve"> </w:t>
+      </w:r>
+      <w:r>
+        <w:t>“You’d bail me out.”</w:t>
+      </w:r>
+    </w:p>
+    <w:p>
+      <w:r>
+        <w:t>“I’ve done that enough, thanks. It’s Keith’s turn.”</w:t>
+      </w:r>
+    </w:p>
+    <w:p>
+      <w:r>
+        <w:t>“At least Keith doesn’t lecture”</w:t>
+      </w:r>
+    </w:p>
+    <w:p>
+      <w:r>
+        <w:t>“He does make you pay him back, though”</w:t>
+      </w:r>
+    </w:p>
+    <w:p>
+      <w:r>
+        <w:t>“Oh shit I forgot about that. Can I borrow 200 bucks from you?”</w:t>
+      </w:r>
+    </w:p>
+    <w:p>
+      <w:r>
+        <w:t xml:space="preserve">Piper </w:t>
+      </w:r>
+      <w:r>
+        <w:t>briefly</w:t>
+      </w:r>
+      <w:r>
+        <w:t xml:space="preserve"> debated the value in punching him really hard in the shoulder for that response. No, that wouldn’t do. She didn’t want to </w:t>
+      </w:r>
+      <w:r>
+        <w:t>d</w:t>
+      </w:r>
+      <w:r>
+        <w:t>o serious damage to his</w:t>
+      </w:r>
+      <w:r>
+        <w:t xml:space="preserve"> injured</w:t>
+      </w:r>
+      <w:r>
+        <w:t xml:space="preserve"> right arm and she hadn’t assessed it yet. His left arm, though …</w:t>
+      </w:r>
+    </w:p>
+    <w:p>
+      <w:r>
+        <w:t>Instead, Piper simply narrowed her eyes and shot him a scowl. She really had spent a small fortune over the past two years on bailing him out of jail. So much so that she and her other best friend Keith had developed a system for paying off Harry’</w:t>
+      </w:r>
+      <w:r>
+        <w:t>s debts to the judiciary</w:t>
+      </w:r>
+      <w:r>
+        <w:t>. Currently it was Keith’s turn to pay the court.</w:t>
+      </w:r>
+      <w:r>
+        <w:t xml:space="preserve"> </w:t>
+      </w:r>
+    </w:p>
+    <w:p>
+      <w:r>
+        <w:t>“Just do me a favor: be more responsible”</w:t>
+      </w:r>
+      <w:r>
+        <w:t xml:space="preserve"> she </w:t>
+      </w:r>
+      <w:r>
+        <w:t>said, begin</w:t>
+      </w:r>
+      <w:r>
+        <w:t>n</w:t>
+      </w:r>
+      <w:r>
+        <w:t>ing</w:t>
+      </w:r>
+      <w:r>
+        <w:t xml:space="preserve"> again</w:t>
+      </w:r>
+    </w:p>
+    <w:p>
+      <w:r>
+        <w:t>“You sound like my disapproving girlfriend. Or my mother.”</w:t>
+      </w:r>
+    </w:p>
+    <w:p>
+      <w:r>
+        <w:t>“Your mother doesn’t patch you up after fights.”</w:t>
+      </w:r>
+    </w:p>
+    <w:p>
+      <w:r>
+        <w:t>“Girlfriend it is then.”</w:t>
+      </w:r>
+    </w:p>
+    <w:p>
+      <w:r>
+        <w:t xml:space="preserve"> [Piper elbows him in the shoulder being careful to attack his left arm – she knows there’s no wound there so it won’t do too much damage.]</w:t>
+      </w:r>
+    </w:p>
+    <w:p>
+      <w:r>
+        <w:t>“Damnit Piper! What happened to ‘Do no harm?’ ”</w:t>
+      </w:r>
+    </w:p>
+    <w:p>
+      <w:r>
+        <w:t>[Piper disinfects another needle</w:t>
+      </w:r>
+      <w:r>
+        <w:t>, checks his arm</w:t>
+      </w:r>
+      <w:r>
+        <w:t xml:space="preserve"> and gets back to work on putting in his stitches]</w:t>
+      </w:r>
+    </w:p>
+    <w:p>
+      <w:r>
+        <w:t>[Go into Piper’s assessment of Harry’s arm]</w:t>
+      </w:r>
+    </w:p>
+    <w:p>
+      <w:r>
+        <w:t>“I still can’t believe you pissed Rick off this badly</w:t>
+      </w:r>
+      <w:r>
+        <w:t>.</w:t>
+      </w:r>
+      <w:r>
+        <w:t>”</w:t>
+      </w:r>
+    </w:p>
+    <w:p>
+      <w:r>
+        <w:t xml:space="preserve">“Do we have to talk about that </w:t>
+      </w:r>
+      <w:r>
+        <w:t>jerk-off</w:t>
+      </w:r>
+      <w:r>
+        <w:t>?”</w:t>
+      </w:r>
+    </w:p>
+    <w:p>
+      <w:r>
         <w:t>“</w:t>
       </w:r>
       <w:r>
-        <w:t>This is not a game, Harrison. You could be seriously hurt. Or worse.</w:t>
+        <w:t xml:space="preserve">Do you </w:t>
+      </w:r>
+      <w:proofErr w:type="spellStart"/>
+      <w:r>
+        <w:t>wanna</w:t>
+      </w:r>
+      <w:proofErr w:type="spellEnd"/>
+      <w:r>
+        <w:t xml:space="preserve"> talk about what that</w:t>
+      </w:r>
+      <w:r>
+        <w:t xml:space="preserve"> Madison kid</w:t>
+      </w:r>
+      <w:r>
+        <w:t xml:space="preserve"> did to</w:t>
+      </w:r>
+      <w:r>
+        <w:t xml:space="preserve"> you</w:t>
+      </w:r>
+      <w:r>
+        <w:t xml:space="preserve"> </w:t>
+      </w:r>
+      <w:r>
+        <w:t>instead</w:t>
+      </w:r>
+      <w:r>
+        <w:t>? “</w:t>
+      </w:r>
+    </w:p>
+    <w:p>
+      <w:r>
+        <w:t>“I may have actually deserved that one”</w:t>
+      </w:r>
+      <w:r>
+        <w:t xml:space="preserve"> he conceded</w:t>
+      </w:r>
+    </w:p>
+    <w:p>
+      <w:r>
+        <w:t xml:space="preserve">Damn. He was touchy </w:t>
+      </w:r>
+      <w:r>
+        <w:t xml:space="preserve">about </w:t>
+      </w:r>
+      <w:r>
+        <w:t>the</w:t>
+      </w:r>
+      <w:r>
+        <w:t xml:space="preserve"> </w:t>
+      </w:r>
+      <w:proofErr w:type="spellStart"/>
+      <w:r>
+        <w:t>Madison</w:t>
+      </w:r>
+      <w:r>
+        <w:t>s</w:t>
+      </w:r>
+      <w:proofErr w:type="spellEnd"/>
+      <w:r>
+        <w:t xml:space="preserve">. All Piper remembered was arriving home to find Harry slumped over in </w:t>
+      </w:r>
+      <w:r>
+        <w:t>her</w:t>
+      </w:r>
+      <w:r>
+        <w:t xml:space="preserve"> doorway, looking like he’d just been hit by a train. She and Keith had gotten him to</w:t>
+      </w:r>
+      <w:r>
+        <w:t xml:space="preserve"> the</w:t>
+      </w:r>
+      <w:r>
+        <w:t xml:space="preserve"> </w:t>
+      </w:r>
+      <w:r>
+        <w:t xml:space="preserve">hospital that afternoon and </w:t>
+      </w:r>
+      <w:r>
+        <w:t xml:space="preserve">called his mom. They </w:t>
+      </w:r>
+      <w:r>
+        <w:t>took turns staying with him</w:t>
+      </w:r>
+      <w:r>
+        <w:t xml:space="preserve"> until she got there</w:t>
+      </w:r>
+      <w:r>
+        <w:t>. What</w:t>
+      </w:r>
+      <w:r>
+        <w:t xml:space="preserve"> had</w:t>
+      </w:r>
+      <w:r>
+        <w:t xml:space="preserve"> really surprised </w:t>
+      </w:r>
+      <w:r>
+        <w:t>Piper</w:t>
+      </w:r>
+      <w:r>
+        <w:t xml:space="preserve"> was the fact that he didn’t press charges. All he said was that it was his own fault.</w:t>
+      </w:r>
+    </w:p>
+    <w:p>
+      <w:r>
+        <w:t xml:space="preserve">“And what about this </w:t>
+      </w:r>
+      <w:r>
+        <w:t>one</w:t>
+      </w:r>
+      <w:r>
+        <w:t>?”</w:t>
+      </w:r>
+    </w:p>
+    <w:p>
+      <w:r>
+        <w:t>“Pipes, all I did was ask a question”</w:t>
+      </w:r>
+    </w:p>
+    <w:p>
+      <w:r>
+        <w:lastRenderedPageBreak/>
+        <w:t xml:space="preserve">“You went up to The Cheerleader at her own party and asked her whether she was jealous that her Jock boyfriend has bigger breasts than her. </w:t>
+      </w:r>
+      <w:r>
+        <w:t>You shouldn’t be surprised about, you know, this</w:t>
+      </w:r>
+      <w:r>
+        <w:t>.”</w:t>
+      </w:r>
+    </w:p>
+    <w:p>
+      <w:r>
+        <w:t>“The girl has a name, Piper</w:t>
       </w:r>
       <w:r>
         <w:t>”</w:t>
@@ -517,460 +953,802 @@
     </w:p>
     <w:p>
       <w:r>
-        <w:t>“Worse than that needle you’re going to use on me?”</w:t>
-      </w:r>
-    </w:p>
-    <w:p>
-      <w:r>
-        <w:t>“Is everything a fucking joke to you? You could’ve been arrested.”</w:t>
-      </w:r>
-    </w:p>
-    <w:p>
-      <w:r>
-        <w:t xml:space="preserve">As much as Harry was ‘The funny one’ between the two of them, sometimes his cavalier answers made Piper want to smack him in the face. </w:t>
-      </w:r>
-    </w:p>
-    <w:p>
-      <w:r>
-        <w:t>“You’d bail me out.”</w:t>
-      </w:r>
-    </w:p>
-    <w:p>
-      <w:r>
-        <w:t>“I’ve done that enough, thanks. It’s Keith’s turn.”</w:t>
-      </w:r>
-    </w:p>
-    <w:p>
-      <w:r>
-        <w:t>“At least Keith doesn’t lecture”</w:t>
-      </w:r>
-    </w:p>
-    <w:p>
-      <w:r>
-        <w:t>“He does make you pay him back, though”</w:t>
-      </w:r>
-    </w:p>
-    <w:p>
-      <w:r>
-        <w:t>“Oh shit I forgot about that. Can I borrow 200 bucks from you?”</w:t>
-      </w:r>
-    </w:p>
-    <w:p>
-      <w:r>
-        <w:t xml:space="preserve">Piper quickly debated the value in punching him really hard in the shoulder for that response. No, that wouldn’t do. She didn’t want to </w:t>
+        <w:t>“I don’t acknowledge</w:t>
+      </w:r>
+      <w:r>
+        <w:t xml:space="preserve"> that</w:t>
+      </w:r>
+      <w:r>
+        <w:t xml:space="preserve"> </w:t>
+      </w:r>
+      <w:r>
+        <w:t>blonde bimbo</w:t>
+      </w:r>
+      <w:r>
+        <w:t>.</w:t>
+      </w:r>
+      <w:r>
+        <w:t>”</w:t>
+      </w:r>
+      <w:r>
+        <w:t xml:space="preserve"> She replied</w:t>
+      </w:r>
+    </w:p>
+    <w:p>
+      <w:r>
+        <w:t>[Has to be a story based in reality]</w:t>
+      </w:r>
+    </w:p>
+    <w:p>
+      <w:r>
+        <w:t>The girl</w:t>
+      </w:r>
+      <w:r>
+        <w:t xml:space="preserve"> really was</w:t>
+      </w:r>
+      <w:r>
+        <w:t xml:space="preserve"> </w:t>
+      </w:r>
+      <w:r>
+        <w:t>a top-grade</w:t>
+      </w:r>
+      <w:r>
+        <w:t xml:space="preserve"> bimbo</w:t>
+      </w:r>
+      <w:r>
+        <w:t>. She</w:t>
+      </w:r>
+      <w:r>
+        <w:t xml:space="preserve"> was</w:t>
+      </w:r>
+      <w:r>
+        <w:t xml:space="preserve"> pretty</w:t>
+      </w:r>
+      <w:r>
+        <w:t xml:space="preserve"> -</w:t>
+      </w:r>
+      <w:r>
+        <w:t>in a pla</w:t>
+      </w:r>
+      <w:r>
+        <w:t xml:space="preserve">stic, </w:t>
+      </w:r>
+      <w:r>
+        <w:t>fake-as-shit kind of way</w:t>
+      </w:r>
+      <w:r>
+        <w:t xml:space="preserve"> -</w:t>
+      </w:r>
+      <w:r>
+        <w:t xml:space="preserve"> but she was also the kind of person that actively sucked the intelligence from everyone around her whenever she opened her mouth. </w:t>
+      </w:r>
+      <w:r>
+        <w:t xml:space="preserve">The Cheerleader had, while surrounded by minions of course, once explained to Piper how her life would be “awesome” once she married for money and </w:t>
+      </w:r>
+      <w:r>
+        <w:t>got</w:t>
+      </w:r>
+      <w:r>
+        <w:t xml:space="preserve"> to</w:t>
+      </w:r>
+      <w:r>
+        <w:t xml:space="preserve"> go</w:t>
+      </w:r>
+      <w:r>
+        <w:t xml:space="preserve"> on</w:t>
+      </w:r>
+      <w:r>
+        <w:t xml:space="preserve"> vacation</w:t>
+      </w:r>
+      <w:r>
+        <w:t xml:space="preserve"> </w:t>
+      </w:r>
+      <w:r>
+        <w:t>to</w:t>
+      </w:r>
+      <w:r>
+        <w:t xml:space="preserve"> </w:t>
+      </w:r>
+      <w:r>
+        <w:t>Fairhaven</w:t>
+      </w:r>
+      <w:r>
+        <w:t xml:space="preserve"> in the</w:t>
+      </w:r>
+      <w:r>
+        <w:t xml:space="preserve"> summer</w:t>
+      </w:r>
+      <w:r>
+        <w:t xml:space="preserve"> while the nan</w:t>
+      </w:r>
+      <w:r>
+        <w:t>ny raised</w:t>
+      </w:r>
+      <w:r>
+        <w:t xml:space="preserve"> her children</w:t>
+      </w:r>
+      <w:r>
+        <w:t xml:space="preserve"> back home</w:t>
+      </w:r>
+      <w:r>
+        <w:t xml:space="preserve"> in </w:t>
+      </w:r>
+      <w:r>
+        <w:t>Midgar</w:t>
       </w:r>
       <w:r>
         <w:t>d</w:t>
       </w:r>
       <w:r>
-        <w:t>o serious damage to his</w:t>
-      </w:r>
-      <w:r>
-        <w:t xml:space="preserve"> injured</w:t>
-      </w:r>
-      <w:r>
-        <w:t xml:space="preserve"> right arm and she hadn’t assessed it yet. His left arm, though …</w:t>
-      </w:r>
-    </w:p>
-    <w:p>
-      <w:r>
-        <w:t>Instead, Piper simply narrowed her eyes and shot him a scowl. She really had spent a small fortune over the past two years on bailing him out of jail. So much so that she and her other best friend Keith had developed a system for paying off Harry’</w:t>
-      </w:r>
-      <w:r>
-        <w:t>s debts to the judiciary</w:t>
-      </w:r>
-      <w:r>
-        <w:t>. Currently it was Keith’s turn to pay the court.</w:t>
-      </w:r>
-      <w:r>
-        <w:t xml:space="preserve"> </w:t>
-      </w:r>
-    </w:p>
-    <w:p>
-      <w:r>
-        <w:t>“Just do me a favor: be more responsible”</w:t>
-      </w:r>
-    </w:p>
-    <w:p>
-      <w:r>
-        <w:t>“You sound like my disapproving girlfriend. Or my mother.”</w:t>
-      </w:r>
-    </w:p>
-    <w:p>
-      <w:r>
-        <w:t>“Your mother doesn’t patch you up after fights.”</w:t>
-      </w:r>
-    </w:p>
-    <w:p>
-      <w:r>
-        <w:t>“Girlfriend it is then.”</w:t>
-      </w:r>
-    </w:p>
-    <w:p>
-      <w:r>
-        <w:t xml:space="preserve"> [Piper elbows him in the shoulder being careful to attack his left arm – she knows there’s no wound there so it won’t do too much damage.]</w:t>
-      </w:r>
-    </w:p>
-    <w:p>
-      <w:r>
-        <w:t>“Damnit Piper! What happened to ‘Do no harm?’ ”</w:t>
-      </w:r>
-    </w:p>
-    <w:p>
-      <w:r>
-        <w:t>“I still can’t believe you pissed Rick off this badly</w:t>
+        <w:t>. Piper almos</w:t>
+      </w:r>
+      <w:r>
+        <w:t>t throw up in her face, a</w:t>
+      </w:r>
+      <w:r>
+        <w:t>nd not</w:t>
+      </w:r>
+      <w:r>
+        <w:t xml:space="preserve"> just because the thought of this girl</w:t>
+      </w:r>
+      <w:r>
+        <w:t xml:space="preserve"> reproducing</w:t>
+      </w:r>
+      <w:r>
+        <w:t xml:space="preserve"> made her</w:t>
+      </w:r>
+      <w:r>
+        <w:t xml:space="preserve"> want to nuke the planet from orbit.</w:t>
+      </w:r>
+      <w:r>
+        <w:t xml:space="preserve"> </w:t>
+      </w:r>
+    </w:p>
+    <w:p>
+      <w:r>
+        <w:t>Though seriously, who goes to Fairhaven willingly?</w:t>
+      </w:r>
+      <w:r>
+        <w:t xml:space="preserve"> Even if was for a vacation.</w:t>
+      </w:r>
+      <w:r>
+        <w:t xml:space="preserve"> Piper spent a good chunk of her life trying to get out of that Hell-hole, so she never understood </w:t>
+      </w:r>
+      <w:r>
+        <w:t>why the fuck</w:t>
+      </w:r>
+      <w:r>
+        <w:t xml:space="preserve"> anyone</w:t>
+      </w:r>
+      <w:r>
+        <w:t xml:space="preserve"> would</w:t>
+      </w:r>
+      <w:r>
+        <w:t xml:space="preserve"> be stupid enough to set foot there by choice.</w:t>
+      </w:r>
+      <w:r>
+        <w:t xml:space="preserve"> For her it was nothing more than a graveyard for dead dreams and </w:t>
+      </w:r>
+      <w:r>
+        <w:t>broken</w:t>
+      </w:r>
+      <w:r>
+        <w:t xml:space="preserve"> </w:t>
+      </w:r>
+      <w:r>
+        <w:t>re</w:t>
+      </w:r>
+      <w:r>
+        <w:t>l</w:t>
+      </w:r>
+      <w:r>
+        <w:t>a</w:t>
+      </w:r>
+      <w:r>
+        <w:t>tionships</w:t>
       </w:r>
       <w:r>
         <w:t>.</w:t>
       </w:r>
       <w:r>
+        <w:t xml:space="preserve"> The city</w:t>
+      </w:r>
+      <w:r>
+        <w:t xml:space="preserve"> was like The Cheerleader. Pretty, fake and soul-sucking</w:t>
+      </w:r>
+      <w:r>
+        <w:t xml:space="preserve"> if you stoo</w:t>
+      </w:r>
+      <w:r>
+        <w:t>d near it for any stretch of time</w:t>
+      </w:r>
+      <w:r>
+        <w:t>.</w:t>
+      </w:r>
+    </w:p>
+    <w:p>
+      <w:r>
+        <w:t xml:space="preserve"> </w:t>
+      </w:r>
+      <w:r>
+        <w:t>“I don’t think her hair color has any-”</w:t>
+      </w:r>
+      <w:r>
+        <w:t xml:space="preserve"> Harry said</w:t>
+      </w:r>
+    </w:p>
+    <w:p>
+      <w:r>
+        <w:t xml:space="preserve">At that </w:t>
+      </w:r>
+      <w:r>
+        <w:t>Piper</w:t>
+      </w:r>
+      <w:r>
+        <w:t xml:space="preserve"> closed her eyes and raised her hand for silence. She soon found herself clenching all her fingers together to form the universal sign for ‘shut-the-fuck-up’. </w:t>
+      </w:r>
+      <w:r>
+        <w:t>And for the record, the girl wasn’t</w:t>
+      </w:r>
+      <w:r>
+        <w:t xml:space="preserve"> </w:t>
+      </w:r>
+      <w:r>
+        <w:t xml:space="preserve">a </w:t>
+      </w:r>
+      <w:r>
+        <w:t>natural blonde</w:t>
+      </w:r>
+      <w:r>
+        <w:t>.</w:t>
+      </w:r>
+    </w:p>
+    <w:p>
+      <w:r>
+        <w:t>“</w:t>
+      </w:r>
+      <w:r>
+        <w:t>T</w:t>
+      </w:r>
+      <w:r>
+        <w:t xml:space="preserve">hat is beside the point” </w:t>
+      </w:r>
+      <w:r>
+        <w:t>Piper added</w:t>
+      </w:r>
+      <w:r>
+        <w:t xml:space="preserve"> </w:t>
+      </w:r>
+      <w:r>
+        <w:t xml:space="preserve"> </w:t>
+      </w:r>
+    </w:p>
+    <w:p>
+      <w:r>
+        <w:t>“Wh</w:t>
+      </w:r>
+      <w:r>
+        <w:t>at IS the point</w:t>
+      </w:r>
+      <w:r>
+        <w:t>?”</w:t>
+      </w:r>
+      <w:r>
+        <w:t xml:space="preserve"> Harry</w:t>
+      </w:r>
+      <w:r>
+        <w:t xml:space="preserve"> replied</w:t>
+      </w:r>
+    </w:p>
+    <w:p>
+      <w:r>
+        <w:t>“The point is t</w:t>
+      </w:r>
+      <w:r>
+        <w:t>hat you, my friend, are an asshole”</w:t>
+      </w:r>
+    </w:p>
+    <w:p>
+      <w:r>
+        <w:t>“A loveable asshole?”</w:t>
+      </w:r>
+    </w:p>
+    <w:p>
+      <w:r>
+        <w:t>“No. Just the regular kind.”</w:t>
+      </w:r>
+    </w:p>
+    <w:p>
+      <w:r>
+        <w:t>“I still think it was a legitimate question.”</w:t>
+      </w:r>
+    </w:p>
+    <w:p>
+      <w:r>
+        <w:t>“And I still think it was stupid.”</w:t>
+      </w:r>
+      <w:r>
+        <w:t xml:space="preserve"> </w:t>
+      </w:r>
+    </w:p>
+    <w:p>
+      <w:r>
+        <w:t xml:space="preserve">It really was stupid. The </w:t>
+      </w:r>
+      <w:r>
+        <w:t>best</w:t>
+      </w:r>
+      <w:r>
+        <w:t xml:space="preserve"> thing about Harry wa</w:t>
+      </w:r>
+      <w:r>
+        <w:t>s also the worst</w:t>
+      </w:r>
+      <w:r>
+        <w:t xml:space="preserve"> thing about Harry. He</w:t>
+      </w:r>
+      <w:r>
+        <w:t xml:space="preserve"> marched to the</w:t>
+      </w:r>
+      <w:r>
+        <w:t xml:space="preserve"> beat to his own drum. </w:t>
+      </w:r>
+      <w:r>
+        <w:t>Piper</w:t>
+      </w:r>
+      <w:r>
+        <w:t xml:space="preserve"> respec</w:t>
+      </w:r>
+      <w:r>
+        <w:t xml:space="preserve">ted that. </w:t>
+      </w:r>
+      <w:r>
+        <w:t>But seriously,</w:t>
+      </w:r>
+      <w:r>
+        <w:t xml:space="preserve"> in going about</w:t>
+      </w:r>
+      <w:r>
+        <w:t xml:space="preserve"> </w:t>
+      </w:r>
+      <w:r>
+        <w:t>doing the things that he wanted to do, he never stopped to think</w:t>
+      </w:r>
+      <w:r>
+        <w:t xml:space="preserve"> about the consequences</w:t>
+      </w:r>
+      <w:r>
+        <w:t xml:space="preserve">. He never thought about the </w:t>
+      </w:r>
+      <w:r>
+        <w:t>consequences</w:t>
+      </w:r>
+      <w:r>
+        <w:t xml:space="preserve"> </w:t>
+      </w:r>
+      <w:r>
+        <w:t>of mouthing off</w:t>
+      </w:r>
+      <w:r>
+        <w:t xml:space="preserve"> to a shit-headed teacher</w:t>
+      </w:r>
+      <w:r>
+        <w:t xml:space="preserve"> </w:t>
+      </w:r>
+      <w:r>
+        <w:t xml:space="preserve">or </w:t>
+      </w:r>
+      <w:r>
+        <w:t>to a</w:t>
+      </w:r>
+      <w:r>
+        <w:t xml:space="preserve"> scumbag</w:t>
+      </w:r>
+      <w:r>
+        <w:t xml:space="preserve"> bouncer</w:t>
+      </w:r>
+      <w:r>
+        <w:t>,</w:t>
+      </w:r>
+      <w:r>
+        <w:t xml:space="preserve"> </w:t>
+      </w:r>
+      <w:r>
+        <w:t>or</w:t>
+      </w:r>
+      <w:r>
+        <w:t xml:space="preserve"> the ramifications</w:t>
+      </w:r>
+      <w:r>
+        <w:t xml:space="preserve"> </w:t>
+      </w:r>
+      <w:r>
+        <w:t>of</w:t>
+      </w:r>
+      <w:r>
+        <w:t xml:space="preserve"> f</w:t>
+      </w:r>
+      <w:r>
+        <w:t>ill</w:t>
+      </w:r>
+      <w:r>
+        <w:t>ing someone’s bag with cereal</w:t>
+      </w:r>
+      <w:r>
+        <w:t xml:space="preserve"> and milk</w:t>
+      </w:r>
+      <w:r>
+        <w:t xml:space="preserve"> before hoisting it on a flag pole</w:t>
+      </w:r>
+      <w:r>
+        <w:t>,</w:t>
+      </w:r>
+      <w:r>
+        <w:t xml:space="preserve"> or</w:t>
+      </w:r>
+      <w:r>
+        <w:t xml:space="preserve"> the repercussions of</w:t>
+      </w:r>
+      <w:r>
+        <w:t xml:space="preserve"> putting up porn in </w:t>
+      </w:r>
+      <w:r>
+        <w:t>a</w:t>
+      </w:r>
+      <w:r>
+        <w:t xml:space="preserve"> teacher’s classroom</w:t>
+      </w:r>
+      <w:r>
+        <w:t xml:space="preserve"> 3 hours before school started</w:t>
+      </w:r>
+      <w:r>
+        <w:t xml:space="preserve"> so that it was there when the first class walked in</w:t>
+      </w:r>
+      <w:r>
+        <w:t xml:space="preserve">. </w:t>
+      </w:r>
+      <w:r>
+        <w:t xml:space="preserve">They were all equivalent in his mind. Good or bad, legal or illegal, to Harry all that mattered was having fun on his own terms. He was his </w:t>
+      </w:r>
+      <w:r>
+        <w:lastRenderedPageBreak/>
+        <w:t>own person. And despite the fact that she’d probably never tell him - it was something that Piper really liked about him.</w:t>
+      </w:r>
+    </w:p>
+    <w:p>
+      <w:r>
+        <w:t>The normal result</w:t>
+      </w:r>
+      <w:r>
+        <w:t xml:space="preserve"> of his actions</w:t>
+      </w:r>
+      <w:r>
+        <w:t xml:space="preserve"> was that he got detention</w:t>
+      </w:r>
+      <w:r>
+        <w:t xml:space="preserve"> –</w:t>
+      </w:r>
+      <w:r>
+        <w:t xml:space="preserve"> normally</w:t>
+      </w:r>
+      <w:r>
+        <w:t xml:space="preserve"> on</w:t>
+      </w:r>
+      <w:r>
+        <w:t xml:space="preserve"> a</w:t>
+      </w:r>
+      <w:r>
+        <w:t xml:space="preserve"> Saturday</w:t>
+      </w:r>
+      <w:r>
+        <w:t xml:space="preserve">, </w:t>
+      </w:r>
+      <w:r>
+        <w:t>once on a Sunday-</w:t>
+      </w:r>
+      <w:r>
+        <w:t xml:space="preserve"> or</w:t>
+      </w:r>
+      <w:r>
+        <w:t xml:space="preserve"> he got his butt</w:t>
+      </w:r>
+      <w:r>
+        <w:t xml:space="preserve"> </w:t>
+      </w:r>
+      <w:r>
+        <w:t>handed to him</w:t>
+      </w:r>
+      <w:r>
+        <w:t>. Regardless, Piper</w:t>
+      </w:r>
+      <w:r>
+        <w:t xml:space="preserve"> –along with Keith-</w:t>
+      </w:r>
+      <w:r>
+        <w:t xml:space="preserve"> w</w:t>
+      </w:r>
+      <w:r>
+        <w:t>ould hear</w:t>
+      </w:r>
+      <w:r>
+        <w:t xml:space="preserve"> about it</w:t>
+      </w:r>
+      <w:r>
+        <w:t xml:space="preserve"> afterwards</w:t>
+      </w:r>
+      <w:r>
+        <w:t>. He would</w:t>
+      </w:r>
+      <w:r>
+        <w:t xml:space="preserve"> always</w:t>
+      </w:r>
+      <w:r>
+        <w:t xml:space="preserve"> tell</w:t>
+      </w:r>
+      <w:r>
+        <w:t xml:space="preserve"> them stories</w:t>
+      </w:r>
+      <w:r>
+        <w:t xml:space="preserve"> with</w:t>
+      </w:r>
+      <w:r>
+        <w:t xml:space="preserve"> the same</w:t>
+      </w:r>
+      <w:r>
+        <w:t xml:space="preserve"> grin</w:t>
+      </w:r>
+      <w:r>
+        <w:t xml:space="preserve"> on</w:t>
+      </w:r>
+      <w:r>
+        <w:t xml:space="preserve"> his face</w:t>
+      </w:r>
+      <w:r>
+        <w:t xml:space="preserve"> and</w:t>
+      </w:r>
+      <w:r>
+        <w:t xml:space="preserve"> the same</w:t>
+      </w:r>
+      <w:r>
+        <w:t xml:space="preserve"> devil-may-care attitude. </w:t>
+      </w:r>
+    </w:p>
+    <w:p>
+      <w:r>
+        <w:t>Still</w:t>
+      </w:r>
+      <w:r>
+        <w:t>, the fact that he couldn’t give a shit about the social order at Seacrest Academy didn’</w:t>
+      </w:r>
+      <w:r>
+        <w:t>t excuse how really fucking stupid that comment was</w:t>
+      </w:r>
+      <w:r>
+        <w:t>.</w:t>
+      </w:r>
+    </w:p>
+    <w:p>
+      <w:r>
+        <w:t>“See this? This is why people don’t like you.”</w:t>
+      </w:r>
+      <w:r>
+        <w:t xml:space="preserve"> Harry said, folding his arms</w:t>
+      </w:r>
+    </w:p>
+    <w:p>
+      <w:r>
+        <w:t xml:space="preserve">“Well then </w:t>
+      </w:r>
+      <w:r>
+        <w:t xml:space="preserve">‘people’ </w:t>
+      </w:r>
+      <w:r>
+        <w:t>can go fuck themselves.”</w:t>
+      </w:r>
+      <w:r>
+        <w:t xml:space="preserve"> Piper replied not even lifting her eyes from cut she was currently stitching up.</w:t>
+      </w:r>
+      <w:r>
+        <w:t xml:space="preserve"> </w:t>
+      </w:r>
+      <w:r>
+        <w:t xml:space="preserve">He was playing around but Piper knew what –and who- he was </w:t>
+      </w:r>
+      <w:r>
+        <w:t>referring to</w:t>
+      </w:r>
+      <w:r>
+        <w:t xml:space="preserve">. Then again, Harry wasn’t the only one who didn’t give a shit about the social order at </w:t>
+      </w:r>
+      <w:r>
+        <w:t>Seacrest.</w:t>
+      </w:r>
+    </w:p>
+    <w:p>
+      <w:r>
+        <w:t>“Including me?”</w:t>
+      </w:r>
+      <w:r>
+        <w:t xml:space="preserve"> he asked</w:t>
+      </w:r>
+    </w:p>
+    <w:p>
+      <w:r>
+        <w:t xml:space="preserve">“No. </w:t>
+      </w:r>
+      <w:r>
+        <w:t>Because you</w:t>
+      </w:r>
+      <w:r>
+        <w:t xml:space="preserve"> enjoy fucking yourself.</w:t>
+      </w:r>
+      <w:r>
         <w:t>”</w:t>
       </w:r>
-    </w:p>
-    <w:p>
-      <w:r>
-        <w:t>“Do we have to talk about that asshole?”</w:t>
-      </w:r>
-    </w:p>
-    <w:p>
-      <w:r>
-        <w:t>“Would you rather talk about the beating that the Madison kid gave you last year</w:t>
-      </w:r>
-      <w:r>
-        <w:t>? “</w:t>
-      </w:r>
-    </w:p>
-    <w:p>
-      <w:r>
-        <w:t>“I may have actually deserved that one”</w:t>
-      </w:r>
-    </w:p>
-    <w:p>
-      <w:r>
-        <w:t>“And what about this time?”</w:t>
-      </w:r>
-    </w:p>
-    <w:p>
-      <w:r>
-        <w:t>“Pipes, all I did was ask a question”</w:t>
+      <w:r>
+        <w:t xml:space="preserve"> </w:t>
+      </w:r>
+      <w:r>
+        <w:t>Piper</w:t>
+      </w:r>
+      <w:r>
+        <w:t xml:space="preserve"> answered</w:t>
+      </w:r>
+    </w:p>
+    <w:p>
+      <w:r>
+        <w:t xml:space="preserve">When she first met him, she would’ve said ‘yes’ to that question. </w:t>
+      </w:r>
+    </w:p>
+    <w:p>
+      <w:r>
+        <w:t xml:space="preserve">“You </w:t>
+      </w:r>
+      <w:r>
+        <w:t>do care about me</w:t>
+      </w:r>
+      <w:r>
+        <w:t>.”</w:t>
+      </w:r>
+    </w:p>
+    <w:p>
+      <w:r>
+        <w:t>“Not in the mood Harrison.”</w:t>
+      </w:r>
+    </w:p>
+    <w:p>
+      <w:r>
+        <w:t>“Well I like you too.”</w:t>
+      </w:r>
+    </w:p>
+    <w:p>
+      <w:r>
+        <w:t>[Rewrite the paragraph below this one</w:t>
+      </w:r>
+      <w:r>
+        <w:t xml:space="preserve"> – needs to be more in-line with Piper’s thoughts about Harrison above. </w:t>
+      </w:r>
+      <w:r>
+        <w:t>She likes that he is his own person and that he can make her laugh but laments that his actions aren’</w:t>
+      </w:r>
+      <w:r>
+        <w:t>t always intelligent</w:t>
+      </w:r>
+      <w:r>
+        <w:t>]</w:t>
+      </w:r>
+    </w:p>
+    <w:p>
+      <w:r>
+        <w:t>Piper</w:t>
+      </w:r>
+      <w:r>
+        <w:t xml:space="preserve"> shook her he</w:t>
+      </w:r>
+      <w:r>
+        <w:t>ad and rolled her eyes but she</w:t>
+      </w:r>
+      <w:r>
+        <w:t xml:space="preserve"> couldn’t suppress a smile at that. Of cou</w:t>
+      </w:r>
+      <w:r>
+        <w:t xml:space="preserve">rse she liked him, </w:t>
+      </w:r>
+      <w:r>
+        <w:t>she wouldn’t tolerate his presence otherwise</w:t>
+      </w:r>
+      <w:r>
+        <w:t>.</w:t>
+      </w:r>
+      <w:r>
+        <w:t xml:space="preserve"> As much as she wanted to swat him on the back of the head for the stupid things he said, s</w:t>
+      </w:r>
+      <w:r>
+        <w:t>he would</w:t>
+      </w:r>
+      <w:r>
+        <w:t xml:space="preserve"> still</w:t>
+      </w:r>
+      <w:r>
+        <w:t xml:space="preserve"> say this in his favor: he was one of the few people who could make Piper legitimately laugh.</w:t>
+      </w:r>
+      <w:r>
+        <w:t xml:space="preserve"> </w:t>
+      </w:r>
+      <w:r>
+        <w:t>But he was still having way too much fun right now.</w:t>
+      </w:r>
+    </w:p>
+    <w:p>
+      <w:r>
+        <w:t xml:space="preserve"> </w:t>
+      </w:r>
+      <w:r>
+        <w:t>“There. You’re all sewn up.</w:t>
+      </w:r>
+      <w:r>
+        <w:t xml:space="preserve"> Get to doctor</w:t>
+      </w:r>
+      <w:r>
+        <w:t>”</w:t>
+      </w:r>
+    </w:p>
+    <w:p>
+      <w:r>
+        <w:t>“Thanks doc.”</w:t>
+      </w:r>
+    </w:p>
+    <w:p>
+      <w:r>
+        <w:t>“</w:t>
+      </w:r>
+      <w:r>
+        <w:t xml:space="preserve">Just </w:t>
+      </w:r>
+      <w:r>
+        <w:t>remember: You don’t block punches with your face.”</w:t>
+      </w:r>
+    </w:p>
+    <w:p>
+      <w:r>
+        <w:t xml:space="preserve">Piper had to groan at that. Not her wittiest line. Not by a longshot.  </w:t>
+      </w:r>
+    </w:p>
+    <w:p>
+      <w:r>
+        <w:t>“</w:t>
+      </w:r>
+      <w:r>
+        <w:t>She makes jokes now.</w:t>
+      </w:r>
+      <w:r>
+        <w:t>”</w:t>
+      </w:r>
+      <w:r>
+        <w:t xml:space="preserve"> Harry observed.</w:t>
+      </w:r>
+    </w:p>
+    <w:p>
+      <w:r>
+        <w:t>[Harrison gets up and moves to hug her]</w:t>
+      </w:r>
+    </w:p>
+    <w:p>
+      <w:r>
+        <w:t xml:space="preserve">“Do we really have to </w:t>
+      </w:r>
+      <w:proofErr w:type="gramStart"/>
+      <w:r>
+        <w:t>-</w:t>
+      </w:r>
+      <w:proofErr w:type="gramEnd"/>
+      <w:r>
+        <w:t>”</w:t>
       </w:r>
     </w:p>
     <w:p>
       <w:r>
         <w:lastRenderedPageBreak/>
-        <w:t>“You went up to The Cheerleader at her own party and asked her whether she was jealous that her Jock boyfriend has bigger breasts than her. I’m just surprised she didn’t kick you in the nuts.”</w:t>
-      </w:r>
-    </w:p>
-    <w:p>
-      <w:r>
-        <w:t>“The girl has a name, Pipes”</w:t>
-      </w:r>
-    </w:p>
-    <w:p>
-      <w:r>
-        <w:t xml:space="preserve">“I don’t acknowledge </w:t>
-      </w:r>
-      <w:r>
-        <w:t>idiots</w:t>
-      </w:r>
-      <w:r>
-        <w:t>.</w:t>
-      </w:r>
-      <w:r>
-        <w:t>”</w:t>
-      </w:r>
-      <w:r>
-        <w:t xml:space="preserve"> She replied</w:t>
-      </w:r>
-    </w:p>
-    <w:p>
-      <w:r>
-        <w:t>[Has to be a story based in reality]</w:t>
-      </w:r>
-    </w:p>
-    <w:p>
-      <w:r>
-        <w:t>T</w:t>
-      </w:r>
-      <w:bookmarkStart w:id="0" w:name="_GoBack"/>
-      <w:bookmarkEnd w:id="0"/>
-      <w:r>
-        <w:t xml:space="preserve">he girl was </w:t>
-      </w:r>
-      <w:r>
-        <w:t>a top-grade, class ‘A’ bimbo</w:t>
-      </w:r>
-      <w:r>
-        <w:t>. She</w:t>
-      </w:r>
-      <w:r>
-        <w:t xml:space="preserve"> was</w:t>
-      </w:r>
-      <w:r>
-        <w:t xml:space="preserve"> pretty</w:t>
-      </w:r>
-      <w:r>
-        <w:t xml:space="preserve"> (in a pla</w:t>
-      </w:r>
-      <w:r>
-        <w:t xml:space="preserve">stic, </w:t>
-      </w:r>
-      <w:r>
-        <w:t>fake-as-shit kind of way)</w:t>
-      </w:r>
-      <w:r>
-        <w:t xml:space="preserve">, sure, but she was also the kind of person that actively sucked the intelligence from everyone around her whenever she opened her mouth. </w:t>
-      </w:r>
-      <w:r>
-        <w:t xml:space="preserve">The Cheerleader had, while surrounded by minions of course, once explained to Piper how her life would be “awesome” once she married for money and </w:t>
-      </w:r>
-      <w:r>
-        <w:t>got</w:t>
-      </w:r>
-      <w:r>
-        <w:t xml:space="preserve"> to</w:t>
-      </w:r>
-      <w:r>
-        <w:t xml:space="preserve"> go</w:t>
-      </w:r>
-      <w:r>
-        <w:t xml:space="preserve"> on</w:t>
-      </w:r>
-      <w:r>
-        <w:t xml:space="preserve"> vacation</w:t>
-      </w:r>
-      <w:r>
-        <w:t xml:space="preserve"> in the south of France</w:t>
-      </w:r>
-      <w:r>
-        <w:t xml:space="preserve"> every summer</w:t>
-      </w:r>
-      <w:r>
-        <w:t xml:space="preserve"> while the nan</w:t>
-      </w:r>
-      <w:r>
-        <w:t>ny raised</w:t>
-      </w:r>
-      <w:r>
-        <w:t xml:space="preserve"> her children</w:t>
-      </w:r>
-      <w:r>
-        <w:t xml:space="preserve"> back home</w:t>
-      </w:r>
-      <w:r>
-        <w:t>. Piper almost throw up in her face.</w:t>
-      </w:r>
-      <w:r>
-        <w:t xml:space="preserve"> And not</w:t>
-      </w:r>
-      <w:r>
-        <w:t xml:space="preserve"> just because the thought of this girl</w:t>
-      </w:r>
-      <w:r>
-        <w:t xml:space="preserve"> reproducing</w:t>
-      </w:r>
-      <w:r>
-        <w:t xml:space="preserve"> made her</w:t>
-      </w:r>
-      <w:r>
-        <w:t xml:space="preserve"> want to nuke the planet from orbit.</w:t>
-      </w:r>
-    </w:p>
-    <w:p>
-      <w:r>
-        <w:t>“And that is beside the point” she added</w:t>
-      </w:r>
-      <w:r>
-        <w:t xml:space="preserve"> after a second</w:t>
-      </w:r>
-      <w:r>
-        <w:t xml:space="preserve"> </w:t>
-      </w:r>
-      <w:r>
-        <w:t xml:space="preserve"> </w:t>
-      </w:r>
-    </w:p>
-    <w:p>
-      <w:r>
-        <w:t>“Which is?”</w:t>
-      </w:r>
-    </w:p>
-    <w:p>
-      <w:r>
-        <w:t>“That you, my friend, are an asshole”</w:t>
-      </w:r>
-    </w:p>
-    <w:p>
-      <w:r>
-        <w:t>“A loveable asshole?”</w:t>
-      </w:r>
-    </w:p>
-    <w:p>
-      <w:r>
-        <w:t>“No. Just the regular kind.”</w:t>
-      </w:r>
-      <w:r>
-        <w:t xml:space="preserve"> She replied. </w:t>
-      </w:r>
-      <w:r>
-        <w:t>Okay maybe he was a tad loveable. Just a tad. Like 5%.</w:t>
-      </w:r>
-    </w:p>
-    <w:p>
-      <w:r>
-        <w:t>“I still think it was a legitimate question.”</w:t>
-      </w:r>
-    </w:p>
-    <w:p>
-      <w:r>
-        <w:t>“And I still think it was stupid.”</w:t>
-      </w:r>
-    </w:p>
-    <w:p>
-      <w:r>
-        <w:t>“See this? This is why people don’t like you.”</w:t>
-      </w:r>
-    </w:p>
-    <w:p>
-      <w:r>
-        <w:t xml:space="preserve">“Well then </w:t>
-      </w:r>
-      <w:r>
-        <w:t xml:space="preserve">‘people’ </w:t>
-      </w:r>
-      <w:r>
-        <w:t>can go fuck themselves.”</w:t>
-      </w:r>
-    </w:p>
-    <w:p>
-      <w:r>
-        <w:t>“Including me?”</w:t>
-      </w:r>
-    </w:p>
-    <w:p>
-      <w:r>
-        <w:t xml:space="preserve">“No. </w:t>
-      </w:r>
-      <w:r>
-        <w:t>Because you</w:t>
-      </w:r>
-      <w:r>
-        <w:t xml:space="preserve"> enjoy fucking yourself.</w:t>
-      </w:r>
-      <w:r>
-        <w:t>”</w:t>
-      </w:r>
-    </w:p>
-    <w:p>
-      <w:r>
-        <w:t xml:space="preserve">“You </w:t>
-      </w:r>
-      <w:r>
-        <w:t>do care about me</w:t>
-      </w:r>
-      <w:r>
-        <w:t>.”</w:t>
-      </w:r>
-    </w:p>
-    <w:p>
-      <w:r>
-        <w:t>“Not in the mood Harrison.”</w:t>
-      </w:r>
-    </w:p>
-    <w:p>
-      <w:r>
-        <w:t>“Well I like you too.”</w:t>
-      </w:r>
-    </w:p>
-    <w:p>
-      <w:r>
-        <w:t>Piper</w:t>
-      </w:r>
-      <w:r>
-        <w:t xml:space="preserve"> shook her he</w:t>
-      </w:r>
-      <w:r>
-        <w:t>ad and rolled her eyes but she</w:t>
-      </w:r>
-      <w:r>
-        <w:t xml:space="preserve"> couldn’t suppress a smile at that. Of cou</w:t>
-      </w:r>
-      <w:r>
-        <w:t xml:space="preserve">rse she liked him, he was </w:t>
-      </w:r>
-      <w:r>
-        <w:t>one of her best friends for a reason. Underneath his rampant anti-authority/ jester persona Harry was actually a sweetheart.</w:t>
-      </w:r>
-      <w:r>
-        <w:t xml:space="preserve"> A witty, sarcastic sweetheart that she sometimes wanted to punch for the stupid things he did – actually come to think of it</w:t>
-      </w:r>
-      <w:r>
-        <w:t xml:space="preserve"> he was probably the only person who could legitimately make Piper laugh.</w:t>
-      </w:r>
-      <w:r>
-        <w:t xml:space="preserve"> </w:t>
-      </w:r>
-    </w:p>
-    <w:p>
-      <w:r>
-        <w:lastRenderedPageBreak/>
-        <w:t>[Go into Harry and Piper’s history?]</w:t>
-      </w:r>
-    </w:p>
-    <w:p>
-      <w:r>
-        <w:t>“There. You’re all sewn up.”</w:t>
-      </w:r>
-    </w:p>
-    <w:p>
-      <w:r>
-        <w:t>“Thanks doc.”</w:t>
-      </w:r>
-    </w:p>
-    <w:p>
-      <w:r>
-        <w:t>“Try to let yourself heal this time. And remember: You don’t block punches with your face.”</w:t>
-      </w:r>
-    </w:p>
-    <w:p>
-      <w:r>
-        <w:t xml:space="preserve">Piper had to groan at that. Not her wittiest line. Not by a longshot.  </w:t>
-      </w:r>
-    </w:p>
-    <w:p>
-      <w:r>
-        <w:t>“</w:t>
-      </w:r>
-      <w:r>
-        <w:t>She makes jokes now.</w:t>
-      </w:r>
-      <w:r>
-        <w:t>”</w:t>
-      </w:r>
-      <w:r>
-        <w:t xml:space="preserve"> Harry observed.</w:t>
-      </w:r>
-    </w:p>
-    <w:p>
-      <w:r>
-        <w:t>[Harrison gets up and moves to hug her]</w:t>
-      </w:r>
-    </w:p>
-    <w:p>
-      <w:r>
-        <w:t xml:space="preserve">“Do we really have to </w:t>
-      </w:r>
-      <w:proofErr w:type="gramStart"/>
-      <w:r>
-        <w:t>-</w:t>
-      </w:r>
-      <w:proofErr w:type="gramEnd"/>
-      <w:r>
-        <w:t>”</w:t>
-      </w:r>
-    </w:p>
-    <w:p>
-      <w:r>
         <w:t>[Harrison hugs her]</w:t>
       </w:r>
     </w:p>
@@ -1055,8 +1833,13 @@
     </w:p>
     <w:p>
       <w:r>
-        <w:lastRenderedPageBreak/>
-        <w:t>“I've had and lost enough to know that the only thing that's important in this life are the people in it and I want you in my life.” It had been part of an elaborate proposal speech some middle guy had cooked up for his 30-something girlfriend, a proposal that failed incidentally – a first for any romance she’d seen drama. Now as Piper sat on her couch at 04:42 am she considered the point that actor had made</w:t>
+        <w:t xml:space="preserve">“I've had and lost enough to know that the only thing that's important in this life are the people in it and I want you in my life.” It had been part of an elaborate proposal speech some middle guy had cooked up for his 30-something girlfriend, a proposal that failed incidentally – a first </w:t>
+      </w:r>
+      <w:r>
+        <w:t>for any romance drama she’d seen</w:t>
+      </w:r>
+      <w:r>
+        <w:t xml:space="preserve">. </w:t>
       </w:r>
     </w:p>
     <w:p>
@@ -1076,27 +1859,131 @@
           <w:b/>
           <w:u w:val="single"/>
         </w:rPr>
+        <w:br w:type="page"/>
+      </w:r>
+    </w:p>
+    <w:p>
+      <w:pPr>
+        <w:rPr>
+          <w:b/>
+          <w:u w:val="single"/>
+        </w:rPr>
+      </w:pPr>
+      <w:r>
+        <w:rPr>
+          <w:b/>
+          <w:u w:val="single"/>
+        </w:rPr>
+        <w:lastRenderedPageBreak/>
         <w:t>Notes</w:t>
       </w:r>
     </w:p>
     <w:p>
+      <w:pPr>
+        <w:pStyle w:val="ListParagraph"/>
+        <w:numPr>
+          <w:ilvl w:val="0"/>
+          <w:numId w:val="3"/>
+        </w:numPr>
+      </w:pPr>
       <w:r>
         <w:t>[This is really about Piper assessing her relationship with Harrison – she has to laugh, get annoyed and wonder why she likes him and whether she should allow him in her life.]</w:t>
       </w:r>
     </w:p>
     <w:p>
+      <w:pPr>
+        <w:pStyle w:val="ListParagraph"/>
+        <w:numPr>
+          <w:ilvl w:val="1"/>
+          <w:numId w:val="3"/>
+        </w:numPr>
+      </w:pPr>
+      <w:r>
+        <w:t>At this stage they like one another and are comfortable with each other</w:t>
+      </w:r>
+    </w:p>
+    <w:p>
+      <w:pPr>
+        <w:pStyle w:val="ListParagraph"/>
+        <w:numPr>
+          <w:ilvl w:val="0"/>
+          <w:numId w:val="3"/>
+        </w:numPr>
+      </w:pPr>
       <w:r>
         <w:t>[Trace through their history – before and after reconciliation]</w:t>
       </w:r>
     </w:p>
     <w:p>
-      <w:r>
-        <w:t>[Show the dynamic between her and Harrison]</w:t>
-      </w:r>
-    </w:p>
-    <w:p>
-      <w:r>
-        <w:t xml:space="preserve">[Show how Piper views him as her surrogate brother] </w:t>
+      <w:pPr>
+        <w:pStyle w:val="ListParagraph"/>
+        <w:numPr>
+          <w:ilvl w:val="1"/>
+          <w:numId w:val="3"/>
+        </w:numPr>
+      </w:pPr>
+      <w:r>
+        <w:t>That may be a different essay</w:t>
+      </w:r>
+    </w:p>
+    <w:p>
+      <w:pPr>
+        <w:pStyle w:val="ListParagraph"/>
+        <w:numPr>
+          <w:ilvl w:val="1"/>
+          <w:numId w:val="3"/>
+        </w:numPr>
+      </w:pPr>
+      <w:r>
+        <w:t>Right now I think that will probably be called ‘Reflections’ and be about Harry and Piper in detention</w:t>
+      </w:r>
+    </w:p>
+    <w:p>
+      <w:pPr>
+        <w:pStyle w:val="ListParagraph"/>
+        <w:numPr>
+          <w:ilvl w:val="0"/>
+          <w:numId w:val="3"/>
+        </w:numPr>
+      </w:pPr>
+      <w:r>
+        <w:t xml:space="preserve">[Show the dynamic between her and Harrison] </w:t>
+      </w:r>
+    </w:p>
+    <w:p>
+      <w:pPr>
+        <w:pStyle w:val="ListParagraph"/>
+        <w:numPr>
+          <w:ilvl w:val="0"/>
+          <w:numId w:val="3"/>
+        </w:numPr>
+      </w:pPr>
+      <w:r>
+        <w:t xml:space="preserve">Piper hasn’t actually started at medical school yet </w:t>
+      </w:r>
+    </w:p>
+    <w:p>
+      <w:pPr>
+        <w:pStyle w:val="ListParagraph"/>
+        <w:numPr>
+          <w:ilvl w:val="1"/>
+          <w:numId w:val="3"/>
+        </w:numPr>
+      </w:pPr>
+      <w:r>
+        <w:t xml:space="preserve">She has enrolled and is due to start soon but only has her knowledge of first aid to go on now. </w:t>
+      </w:r>
+    </w:p>
+    <w:p>
+      <w:pPr>
+        <w:pStyle w:val="ListParagraph"/>
+        <w:numPr>
+          <w:ilvl w:val="1"/>
+          <w:numId w:val="3"/>
+        </w:numPr>
+      </w:pPr>
+      <w:r>
+        <w:t>Either that or she has started Med-school but isn’t very far into it – at least to the point where I could take a basic first aid course and have a rough understanding of what she would be thinking</w:t>
       </w:r>
     </w:p>
     <w:p/>
@@ -1180,7 +2067,7 @@
             <w:bCs/>
             <w:noProof/>
           </w:rPr>
-          <w:t>6</w:t>
+          <w:t>1</w:t>
         </w:r>
         <w:r>
           <w:rPr>
@@ -1466,11 +2353,127 @@
       </w:pPr>
     </w:lvl>
   </w:abstractNum>
+  <w:abstractNum w:abstractNumId="2" w15:restartNumberingAfterBreak="0">
+    <w:nsid w:val="3DBA5475"/>
+    <w:multiLevelType w:val="hybridMultilevel"/>
+    <w:tmpl w:val="BBBA668E"/>
+    <w:lvl w:ilvl="0" w:tplc="04090001">
+      <w:start w:val="1"/>
+      <w:numFmt w:val="bullet"/>
+      <w:lvlText w:val=""/>
+      <w:lvlJc w:val="left"/>
+      <w:pPr>
+        <w:ind w:left="720" w:hanging="360"/>
+      </w:pPr>
+      <w:rPr>
+        <w:rFonts w:ascii="Symbol" w:hAnsi="Symbol" w:hint="default"/>
+      </w:rPr>
+    </w:lvl>
+    <w:lvl w:ilvl="1" w:tplc="04090003">
+      <w:start w:val="1"/>
+      <w:numFmt w:val="bullet"/>
+      <w:lvlText w:val="o"/>
+      <w:lvlJc w:val="left"/>
+      <w:pPr>
+        <w:ind w:left="1440" w:hanging="360"/>
+      </w:pPr>
+      <w:rPr>
+        <w:rFonts w:ascii="Courier New" w:hAnsi="Courier New" w:cs="Courier New" w:hint="default"/>
+      </w:rPr>
+    </w:lvl>
+    <w:lvl w:ilvl="2" w:tplc="04090005" w:tentative="1">
+      <w:start w:val="1"/>
+      <w:numFmt w:val="bullet"/>
+      <w:lvlText w:val=""/>
+      <w:lvlJc w:val="left"/>
+      <w:pPr>
+        <w:ind w:left="2160" w:hanging="360"/>
+      </w:pPr>
+      <w:rPr>
+        <w:rFonts w:ascii="Wingdings" w:hAnsi="Wingdings" w:hint="default"/>
+      </w:rPr>
+    </w:lvl>
+    <w:lvl w:ilvl="3" w:tplc="04090001" w:tentative="1">
+      <w:start w:val="1"/>
+      <w:numFmt w:val="bullet"/>
+      <w:lvlText w:val=""/>
+      <w:lvlJc w:val="left"/>
+      <w:pPr>
+        <w:ind w:left="2880" w:hanging="360"/>
+      </w:pPr>
+      <w:rPr>
+        <w:rFonts w:ascii="Symbol" w:hAnsi="Symbol" w:hint="default"/>
+      </w:rPr>
+    </w:lvl>
+    <w:lvl w:ilvl="4" w:tplc="04090003" w:tentative="1">
+      <w:start w:val="1"/>
+      <w:numFmt w:val="bullet"/>
+      <w:lvlText w:val="o"/>
+      <w:lvlJc w:val="left"/>
+      <w:pPr>
+        <w:ind w:left="3600" w:hanging="360"/>
+      </w:pPr>
+      <w:rPr>
+        <w:rFonts w:ascii="Courier New" w:hAnsi="Courier New" w:cs="Courier New" w:hint="default"/>
+      </w:rPr>
+    </w:lvl>
+    <w:lvl w:ilvl="5" w:tplc="04090005" w:tentative="1">
+      <w:start w:val="1"/>
+      <w:numFmt w:val="bullet"/>
+      <w:lvlText w:val=""/>
+      <w:lvlJc w:val="left"/>
+      <w:pPr>
+        <w:ind w:left="4320" w:hanging="360"/>
+      </w:pPr>
+      <w:rPr>
+        <w:rFonts w:ascii="Wingdings" w:hAnsi="Wingdings" w:hint="default"/>
+      </w:rPr>
+    </w:lvl>
+    <w:lvl w:ilvl="6" w:tplc="04090001" w:tentative="1">
+      <w:start w:val="1"/>
+      <w:numFmt w:val="bullet"/>
+      <w:lvlText w:val=""/>
+      <w:lvlJc w:val="left"/>
+      <w:pPr>
+        <w:ind w:left="5040" w:hanging="360"/>
+      </w:pPr>
+      <w:rPr>
+        <w:rFonts w:ascii="Symbol" w:hAnsi="Symbol" w:hint="default"/>
+      </w:rPr>
+    </w:lvl>
+    <w:lvl w:ilvl="7" w:tplc="04090003" w:tentative="1">
+      <w:start w:val="1"/>
+      <w:numFmt w:val="bullet"/>
+      <w:lvlText w:val="o"/>
+      <w:lvlJc w:val="left"/>
+      <w:pPr>
+        <w:ind w:left="5760" w:hanging="360"/>
+      </w:pPr>
+      <w:rPr>
+        <w:rFonts w:ascii="Courier New" w:hAnsi="Courier New" w:cs="Courier New" w:hint="default"/>
+      </w:rPr>
+    </w:lvl>
+    <w:lvl w:ilvl="8" w:tplc="04090005" w:tentative="1">
+      <w:start w:val="1"/>
+      <w:numFmt w:val="bullet"/>
+      <w:lvlText w:val=""/>
+      <w:lvlJc w:val="left"/>
+      <w:pPr>
+        <w:ind w:left="6480" w:hanging="360"/>
+      </w:pPr>
+      <w:rPr>
+        <w:rFonts w:ascii="Wingdings" w:hAnsi="Wingdings" w:hint="default"/>
+      </w:rPr>
+    </w:lvl>
+  </w:abstractNum>
   <w:num w:numId="1">
     <w:abstractNumId w:val="1"/>
   </w:num>
   <w:num w:numId="2">
     <w:abstractNumId w:val="0"/>
+  </w:num>
+  <w:num w:numId="3">
+    <w:abstractNumId w:val="2"/>
   </w:num>
 </w:numbering>
 </file>

</xml_diff>

<commit_message>
Completed this draft of PW:Piper - added more to her internal monologue about the Cheerleader and Lirrale
</commit_message>
<xml_diff>
--- a/creative-writing/Paper-Walls-Piper.docx
+++ b/creative-writing/Paper-Walls-Piper.docx
@@ -66,6 +66,9 @@
       </w:pPr>
     </w:p>
     <w:p>
+      <w:pPr>
+        <w:ind w:firstLine="720"/>
+      </w:pPr>
       <w:r>
         <w:t>The last time that Piper</w:t>
       </w:r>
@@ -119,6 +122,9 @@
       </w:r>
     </w:p>
     <w:p>
+      <w:pPr>
+        <w:ind w:firstLine="720"/>
+      </w:pPr>
       <w:r>
         <w:t>Now, it was not that Harry</w:t>
       </w:r>
@@ -165,13 +171,13 @@
         <w:t>.</w:t>
       </w:r>
       <w:r>
-        <w:t xml:space="preserve"> </w:t>
-      </w:r>
-      <w:r>
-        <w:t>So why exactly was it so urgent that he get to her right now?</w:t>
-      </w:r>
-    </w:p>
-    <w:p>
+        <w:t xml:space="preserve"> So why exactly was it so urgent that he get to her right now?</w:t>
+      </w:r>
+    </w:p>
+    <w:p>
+      <w:pPr>
+        <w:ind w:firstLine="360"/>
+      </w:pPr>
       <w:r>
         <w:t>‘WHAT THE FLYING FUCK ARE YOU DOING HERE?’ Piper had wanted to scream in his face, except:</w:t>
       </w:r>
@@ -310,122 +316,123 @@
     </w:p>
     <w:p>
       <w:pPr>
+        <w:ind w:firstLine="720"/>
+      </w:pPr>
+    </w:p>
+    <w:p>
+      <w:pPr>
+        <w:ind w:firstLine="720"/>
+      </w:pPr>
+      <w:r>
+        <w:lastRenderedPageBreak/>
+        <w:t xml:space="preserve"> </w:t>
+      </w:r>
+    </w:p>
+    <w:p>
+      <w:pPr>
+        <w:ind w:firstLine="720"/>
         <w:jc w:val="both"/>
       </w:pPr>
       <w:r>
-        <w:t>[Insert description of Harry and possibly some references to other adventures – Piper looked him up and down.]</w:t>
-      </w:r>
-    </w:p>
-    <w:p>
-      <w:pPr>
+        <w:t>Back at her house, t</w:t>
+      </w:r>
+      <w:r>
+        <w:t>he man in question had dropped his hair over his face</w:t>
+      </w:r>
+      <w:r>
+        <w:t xml:space="preserve"> to</w:t>
+      </w:r>
+      <w:r>
+        <w:t xml:space="preserve"> crea</w:t>
+      </w:r>
+      <w:r>
+        <w:t>te</w:t>
+      </w:r>
+      <w:r>
+        <w:t xml:space="preserve"> a</w:t>
+      </w:r>
+      <w:r>
+        <w:t xml:space="preserve"> </w:t>
+      </w:r>
+      <w:r>
+        <w:t>brown</w:t>
+      </w:r>
+      <w:r>
+        <w:t xml:space="preserve"> </w:t>
+      </w:r>
+      <w:r>
+        <w:t>makeshift</w:t>
+      </w:r>
+      <w:r>
+        <w:t xml:space="preserve"> fringe – if you could call it that</w:t>
+      </w:r>
+      <w:r>
+        <w:t xml:space="preserve"> -</w:t>
+      </w:r>
+      <w:r>
+        <w:t xml:space="preserve"> in order to hide the damage. Regardless, the artificial light</w:t>
+      </w:r>
+      <w:r>
+        <w:t xml:space="preserve"> still</w:t>
+      </w:r>
+      <w:r>
+        <w:t xml:space="preserve"> exposed his injuries. Off the cuff Piper could see a black eye developing -that </w:t>
+      </w:r>
+      <w:r>
+        <w:t xml:space="preserve">was going to look </w:t>
+      </w:r>
+      <w:r>
+        <w:t>worse than</w:t>
+      </w:r>
+      <w:r>
+        <w:t xml:space="preserve"> shit</w:t>
+      </w:r>
+      <w:r>
+        <w:t xml:space="preserve"> against his </w:t>
+      </w:r>
+      <w:r>
+        <w:t>blue</w:t>
+      </w:r>
+      <w:r>
+        <w:t xml:space="preserve"> iris</w:t>
+      </w:r>
+      <w:r>
+        <w:t>es</w:t>
+      </w:r>
+      <w:r>
+        <w:t xml:space="preserve"> when the discoloration set in properly </w:t>
+      </w:r>
+      <w:r>
+        <w:t>- and a bloody nose. N</w:t>
+      </w:r>
+      <w:r>
+        <w:t xml:space="preserve">ot broken? That was a first. </w:t>
+      </w:r>
+      <w:r>
+        <w:t>There were several cuts on his face, the most notable of which sat above his right eyebrow</w:t>
+      </w:r>
+      <w:r>
+        <w:t xml:space="preserve"> and goodness only knew what happened to his right arm. </w:t>
+      </w:r>
+    </w:p>
+    <w:p>
+      <w:pPr>
+        <w:ind w:firstLine="720"/>
         <w:jc w:val="both"/>
       </w:pPr>
       <w:r>
-        <w:lastRenderedPageBreak/>
-        <w:t>The man in question</w:t>
-      </w:r>
-      <w:r>
-        <w:t xml:space="preserve"> (Harry)</w:t>
-      </w:r>
-      <w:r>
-        <w:t xml:space="preserve"> had dropped his hair over his face</w:t>
-      </w:r>
-      <w:r>
-        <w:t xml:space="preserve"> to</w:t>
-      </w:r>
-      <w:r>
-        <w:t xml:space="preserve"> crea</w:t>
-      </w:r>
-      <w:r>
-        <w:t>te</w:t>
-      </w:r>
-      <w:r>
-        <w:t xml:space="preserve"> a</w:t>
-      </w:r>
-      <w:r>
-        <w:t>n</w:t>
-      </w:r>
-      <w:r>
-        <w:t xml:space="preserve"> </w:t>
-      </w:r>
-      <w:r>
-        <w:t xml:space="preserve">unkempt </w:t>
-      </w:r>
-      <w:r>
-        <w:t>brown</w:t>
-      </w:r>
-      <w:r>
-        <w:t xml:space="preserve"> </w:t>
-      </w:r>
-      <w:r>
-        <w:t>makeshift</w:t>
-      </w:r>
-      <w:r>
-        <w:t xml:space="preserve"> fringe – if you could call it that</w:t>
-      </w:r>
-      <w:r>
-        <w:t xml:space="preserve"> -</w:t>
-      </w:r>
-      <w:r>
-        <w:t xml:space="preserve"> in order to hide the damage. Regardless, the artificial light</w:t>
-      </w:r>
-      <w:r>
-        <w:t xml:space="preserve"> still</w:t>
-      </w:r>
-      <w:r>
-        <w:t xml:space="preserve"> exposed his injuries. Off the cuff Piper could see a black eye developing -that </w:t>
-      </w:r>
-      <w:r>
-        <w:t xml:space="preserve">was going to look </w:t>
-      </w:r>
-      <w:r>
-        <w:t>worse than</w:t>
-      </w:r>
-      <w:r>
-        <w:t xml:space="preserve"> shit</w:t>
-      </w:r>
-      <w:r>
-        <w:t xml:space="preserve"> against his </w:t>
-      </w:r>
-      <w:r>
-        <w:t>blue</w:t>
+        <w:t>It was at times like this when she felt the need to remind him that she</w:t>
+      </w:r>
+      <w:r>
+        <w:t xml:space="preserve"> </w:t>
       </w:r>
       <w:bookmarkStart w:id="0" w:name="_GoBack"/>
       <w:bookmarkEnd w:id="0"/>
       <w:r>
-        <w:t xml:space="preserve"> iris</w:t>
-      </w:r>
-      <w:r>
-        <w:t>es</w:t>
-      </w:r>
-      <w:r>
-        <w:t xml:space="preserve"> when the discoloration set in properly </w:t>
-      </w:r>
-      <w:r>
-        <w:t xml:space="preserve">- and a bloody nose – not broken? That was a first. </w:t>
-      </w:r>
-      <w:r>
-        <w:t>There were several cuts on his face, the most notable of which sat above his right eyebrow</w:t>
-      </w:r>
-      <w:r>
-        <w:t xml:space="preserve"> and goodness only knew what happened to his right arm. </w:t>
-      </w:r>
-    </w:p>
-    <w:p>
-      <w:pPr>
-        <w:jc w:val="both"/>
-      </w:pPr>
-      <w:r>
-        <w:t>It was at times like this when she felt the need to remind him that she</w:t>
-      </w:r>
-      <w:r>
-        <w:t xml:space="preserve"> had</w:t>
-      </w:r>
-      <w:r>
-        <w:t xml:space="preserve"> technically only started medical </w:t>
-      </w:r>
-      <w:r>
-        <w:t>school last</w:t>
+        <w:t xml:space="preserve">technically only started medical </w:t>
+      </w:r>
+      <w:r>
+        <w:t>school next</w:t>
       </w:r>
       <w:r>
         <w:t xml:space="preserve"> month and that right now she </w:t>
@@ -519,6 +526,9 @@
       </w:r>
     </w:p>
     <w:p>
+      <w:pPr>
+        <w:ind w:firstLine="720"/>
+      </w:pPr>
       <w:r>
         <w:t>“</w:t>
       </w:r>
@@ -548,6 +558,9 @@
       </w:r>
     </w:p>
     <w:p>
+      <w:pPr>
+        <w:ind w:firstLine="720"/>
+      </w:pPr>
       <w:r>
         <w:t>“</w:t>
       </w:r>
@@ -562,6 +575,9 @@
       </w:r>
     </w:p>
     <w:p>
+      <w:pPr>
+        <w:ind w:firstLine="720"/>
+      </w:pPr>
       <w:r>
         <w:t>The bleeding seemed to have stopped around the wounds but she was still going to have to get out he</w:t>
       </w:r>
@@ -582,6 +598,9 @@
       </w:r>
     </w:p>
     <w:p>
+      <w:pPr>
+        <w:ind w:firstLine="720"/>
+      </w:pPr>
       <w:r>
         <w:t>“Was she worth it?”</w:t>
       </w:r>
@@ -593,6 +612,9 @@
       </w:r>
     </w:p>
     <w:p>
+      <w:pPr>
+        <w:ind w:firstLine="720"/>
+      </w:pPr>
       <w:r>
         <w:t>“Not even close” he replied</w:t>
       </w:r>
@@ -618,6 +640,12 @@
       <w:r>
         <w:t>“I still don’t know what the hell you were thinking.”</w:t>
       </w:r>
+      <w:r>
+        <w:t xml:space="preserve"> </w:t>
+      </w:r>
+      <w:r>
+        <w:t>Piper said dabbing the cut above his eye.</w:t>
+      </w:r>
     </w:p>
     <w:p>
       <w:pPr>
@@ -626,6 +654,12 @@
       <w:r>
         <w:t>“I wasn’t thinking that was the point.”</w:t>
       </w:r>
+      <w:r>
+        <w:t xml:space="preserve"> Harry replied</w:t>
+      </w:r>
+      <w:r>
+        <w:t>.</w:t>
+      </w:r>
     </w:p>
     <w:p>
       <w:pPr>
@@ -663,6 +697,9 @@
       <w:r>
         <w:t>Right. Serious talk.</w:t>
       </w:r>
+      <w:r>
+        <w:t xml:space="preserve"> Stern face.</w:t>
+      </w:r>
     </w:p>
     <w:p>
       <w:pPr>
@@ -737,7 +774,11 @@
         <w:t xml:space="preserve">her house </w:t>
       </w:r>
       <w:r>
-        <w:t>so she could clean the blood off of his face</w:t>
+        <w:t xml:space="preserve">so she </w:t>
+      </w:r>
+      <w:r>
+        <w:lastRenderedPageBreak/>
+        <w:t>could clean the blood off of his face</w:t>
       </w:r>
       <w:r>
         <w:t xml:space="preserve"> </w:t>
@@ -752,11 +793,7 @@
         <w:t xml:space="preserve"> </w:t>
       </w:r>
       <w:r>
-        <w:t xml:space="preserve"> But, Piper knew him better now. The </w:t>
-      </w:r>
-      <w:r>
-        <w:lastRenderedPageBreak/>
-        <w:t xml:space="preserve">fact </w:t>
+        <w:t xml:space="preserve"> But, Piper knew him better now. The fact </w:t>
       </w:r>
       <w:r>
         <w:t>that she was willing to put stiches</w:t>
@@ -1008,7 +1045,13 @@
         <w:t xml:space="preserve"> right</w:t>
       </w:r>
       <w:r>
-        <w:t xml:space="preserve"> arm. There was a bit of swelling but no discoloration, bleeding, deformity or bone protruding from anything. Okay so it wasn’t broken – well probably not- he’d need an x-ray to be sure but Piper was confident </w:t>
+        <w:t xml:space="preserve"> arm.</w:t>
+      </w:r>
+      <w:r>
+        <w:t xml:space="preserve"> She should get him to take his shirt off but he would have field day that.</w:t>
+      </w:r>
+      <w:r>
+        <w:t xml:space="preserve"> There was a bit of swelling but no discoloration, bleeding, deformity or bone protruding from anything. Okay so it wasn’t broken – well probably not- he’d need an x-ray to be sure but Piper was confident </w:t>
       </w:r>
       <w:r>
         <w:t>in her conclusion</w:t>
@@ -1049,1062 +1092,6 @@
       </w:r>
       <w:r>
         <w:t>?”</w:t>
-      </w:r>
-    </w:p>
-    <w:p>
-      <w:pPr>
-        <w:ind w:firstLine="720"/>
-      </w:pPr>
-      <w:r>
-        <w:t>“</w:t>
-      </w:r>
-      <w:r>
-        <w:t>Do you wanna</w:t>
-      </w:r>
-      <w:r>
-        <w:t xml:space="preserve"> talk about what that</w:t>
-      </w:r>
-      <w:r>
-        <w:t xml:space="preserve"> Madison kid</w:t>
-      </w:r>
-      <w:r>
-        <w:t xml:space="preserve"> did to</w:t>
-      </w:r>
-      <w:r>
-        <w:t xml:space="preserve"> you</w:t>
-      </w:r>
-      <w:r>
-        <w:t xml:space="preserve"> </w:t>
-      </w:r>
-      <w:r>
-        <w:t>instead</w:t>
-      </w:r>
-      <w:r>
-        <w:t>? “</w:t>
-      </w:r>
-    </w:p>
-    <w:p>
-      <w:pPr>
-        <w:ind w:firstLine="720"/>
-      </w:pPr>
-      <w:r>
-        <w:t>“I may have actually deserved that one”</w:t>
-      </w:r>
-      <w:r>
-        <w:t xml:space="preserve"> he conceded</w:t>
-      </w:r>
-    </w:p>
-    <w:p>
-      <w:pPr>
-        <w:ind w:firstLine="720"/>
-      </w:pPr>
-      <w:r>
-        <w:lastRenderedPageBreak/>
-        <w:t xml:space="preserve">Damn. He was touchy </w:t>
-      </w:r>
-      <w:r>
-        <w:t xml:space="preserve">about </w:t>
-      </w:r>
-      <w:r>
-        <w:t>the</w:t>
-      </w:r>
-      <w:r>
-        <w:t xml:space="preserve"> </w:t>
-      </w:r>
-      <w:r>
-        <w:t>Madison</w:t>
-      </w:r>
-      <w:r>
-        <w:t>s</w:t>
-      </w:r>
-      <w:r>
-        <w:t xml:space="preserve">. All Piper remembered was arriving home to find Harry slumped over in </w:t>
-      </w:r>
-      <w:r>
-        <w:t>her</w:t>
-      </w:r>
-      <w:r>
-        <w:t xml:space="preserve"> doorway, looking like he’d just been hit by a train. She and Keith had gotten him to</w:t>
-      </w:r>
-      <w:r>
-        <w:t xml:space="preserve"> the</w:t>
-      </w:r>
-      <w:r>
-        <w:t xml:space="preserve"> </w:t>
-      </w:r>
-      <w:r>
-        <w:t xml:space="preserve">hospital that afternoon and </w:t>
-      </w:r>
-      <w:r>
-        <w:t xml:space="preserve">called his mom. They </w:t>
-      </w:r>
-      <w:r>
-        <w:t>took turns staying with him</w:t>
-      </w:r>
-      <w:r>
-        <w:t xml:space="preserve"> until she got there</w:t>
-      </w:r>
-      <w:r>
-        <w:t>. What</w:t>
-      </w:r>
-      <w:r>
-        <w:t xml:space="preserve"> had</w:t>
-      </w:r>
-      <w:r>
-        <w:t xml:space="preserve"> really surprised </w:t>
-      </w:r>
-      <w:r>
-        <w:t>Piper</w:t>
-      </w:r>
-      <w:r>
-        <w:t xml:space="preserve"> was the fact that he didn’t press charges. All he said was that it was his own fault.</w:t>
-      </w:r>
-    </w:p>
-    <w:p>
-      <w:pPr>
-        <w:ind w:firstLine="720"/>
-      </w:pPr>
-      <w:r>
-        <w:t xml:space="preserve">“And what about this </w:t>
-      </w:r>
-      <w:r>
-        <w:t>one</w:t>
-      </w:r>
-      <w:r>
-        <w:t>?”</w:t>
-      </w:r>
-    </w:p>
-    <w:p>
-      <w:pPr>
-        <w:ind w:firstLine="720"/>
-      </w:pPr>
-      <w:r>
-        <w:t>“Pipes, all I did was ask a question”</w:t>
-      </w:r>
-    </w:p>
-    <w:p>
-      <w:pPr>
-        <w:ind w:firstLine="720"/>
-      </w:pPr>
-      <w:r>
-        <w:t xml:space="preserve">“You went up to The Cheerleader at her own party and asked her whether she was jealous that her Jock boyfriend has bigger breasts than her. </w:t>
-      </w:r>
-      <w:r>
-        <w:t>You shouldn’t be surprised about, you know, this</w:t>
-      </w:r>
-      <w:r>
-        <w:t>.”</w:t>
-      </w:r>
-    </w:p>
-    <w:p>
-      <w:pPr>
-        <w:ind w:firstLine="720"/>
-      </w:pPr>
-      <w:r>
-        <w:t>“The girl has a name, Piper</w:t>
-      </w:r>
-      <w:r>
-        <w:t>”</w:t>
-      </w:r>
-    </w:p>
-    <w:p>
-      <w:pPr>
-        <w:ind w:firstLine="720"/>
-      </w:pPr>
-      <w:r>
-        <w:t>“I don’t acknowledge</w:t>
-      </w:r>
-      <w:r>
-        <w:t xml:space="preserve"> that</w:t>
-      </w:r>
-      <w:r>
-        <w:t xml:space="preserve"> </w:t>
-      </w:r>
-      <w:r>
-        <w:t>blonde bimbo</w:t>
-      </w:r>
-      <w:r>
-        <w:t>.</w:t>
-      </w:r>
-      <w:r>
-        <w:t>”</w:t>
-      </w:r>
-      <w:r>
-        <w:t xml:space="preserve"> She replied</w:t>
-      </w:r>
-    </w:p>
-    <w:p>
-      <w:pPr>
-        <w:ind w:firstLine="720"/>
-      </w:pPr>
-      <w:r>
-        <w:t>The girl</w:t>
-      </w:r>
-      <w:r>
-        <w:t xml:space="preserve"> really was</w:t>
-      </w:r>
-      <w:r>
-        <w:t xml:space="preserve"> </w:t>
-      </w:r>
-      <w:r>
-        <w:t>a top-grade</w:t>
-      </w:r>
-      <w:r>
-        <w:t xml:space="preserve"> bimbo</w:t>
-      </w:r>
-      <w:r>
-        <w:t>. She</w:t>
-      </w:r>
-      <w:r>
-        <w:t xml:space="preserve"> was</w:t>
-      </w:r>
-      <w:r>
-        <w:t xml:space="preserve"> pretty</w:t>
-      </w:r>
-      <w:r>
-        <w:t xml:space="preserve"> -</w:t>
-      </w:r>
-      <w:r>
-        <w:t>in a pla</w:t>
-      </w:r>
-      <w:r>
-        <w:t xml:space="preserve">stic, </w:t>
-      </w:r>
-      <w:r>
-        <w:t>fake-as-shit kind of way</w:t>
-      </w:r>
-      <w:r>
-        <w:t xml:space="preserve"> </w:t>
-      </w:r>
-      <w:r>
-        <w:t>–</w:t>
-      </w:r>
-      <w:r>
-        <w:t xml:space="preserve"> but she was also the kind of person that actively sucked the intelligence from everyone around her whenever she opened her mouth. </w:t>
-      </w:r>
-      <w:r>
-        <w:t xml:space="preserve">The Cheerleader had, while surrounded by minions of course, once explained to Piper how her life would be “awesome” once she married for money and </w:t>
-      </w:r>
-      <w:r>
-        <w:t>got</w:t>
-      </w:r>
-      <w:r>
-        <w:t xml:space="preserve"> to</w:t>
-      </w:r>
-      <w:r>
-        <w:t xml:space="preserve"> go</w:t>
-      </w:r>
-      <w:r>
-        <w:t xml:space="preserve"> on</w:t>
-      </w:r>
-      <w:r>
-        <w:t xml:space="preserve"> vacation</w:t>
-      </w:r>
-      <w:r>
-        <w:t xml:space="preserve"> </w:t>
-      </w:r>
-      <w:r>
-        <w:t>to</w:t>
-      </w:r>
-      <w:r>
-        <w:t xml:space="preserve"> </w:t>
-      </w:r>
-      <w:r>
-        <w:t>Seiron</w:t>
-      </w:r>
-      <w:r>
-        <w:t xml:space="preserve"> in the</w:t>
-      </w:r>
-      <w:r>
-        <w:t xml:space="preserve"> summer</w:t>
-      </w:r>
-      <w:r>
-        <w:t xml:space="preserve"> while the nan</w:t>
-      </w:r>
-      <w:r>
-        <w:t>ny raised</w:t>
-      </w:r>
-      <w:r>
-        <w:t xml:space="preserve"> her children</w:t>
-      </w:r>
-      <w:r>
-        <w:t xml:space="preserve"> back home</w:t>
-      </w:r>
-      <w:r>
-        <w:t>. Piper almos</w:t>
-      </w:r>
-      <w:r>
-        <w:t>t throw up in her face, a</w:t>
-      </w:r>
-      <w:r>
-        <w:t>nd not</w:t>
-      </w:r>
-      <w:r>
-        <w:t xml:space="preserve"> just because the thought of this girl</w:t>
-      </w:r>
-      <w:r>
-        <w:t xml:space="preserve"> reproducing</w:t>
-      </w:r>
-      <w:r>
-        <w:t xml:space="preserve"> made her</w:t>
-      </w:r>
-      <w:r>
-        <w:t xml:space="preserve"> want to nuke the planet from orbit.</w:t>
-      </w:r>
-      <w:r>
-        <w:t xml:space="preserve"> </w:t>
-      </w:r>
-    </w:p>
-    <w:p>
-      <w:pPr>
-        <w:ind w:firstLine="720"/>
-      </w:pPr>
-      <w:r>
-        <w:t xml:space="preserve">Though seriously, who goes to </w:t>
-      </w:r>
-      <w:r>
-        <w:t>Seiron</w:t>
-      </w:r>
-      <w:r>
-        <w:t xml:space="preserve"> willingly?</w:t>
-      </w:r>
-      <w:r>
-        <w:t xml:space="preserve"> Even if was for a vacation.</w:t>
-      </w:r>
-      <w:r>
-        <w:t xml:space="preserve"> Piper spent a good chunk of her life trying to get out of that Hell-hole, so she never understood </w:t>
-      </w:r>
-      <w:r>
-        <w:t>why the fuck</w:t>
-      </w:r>
-      <w:r>
-        <w:t xml:space="preserve"> anyone</w:t>
-      </w:r>
-      <w:r>
-        <w:t xml:space="preserve"> would</w:t>
-      </w:r>
-      <w:r>
-        <w:t xml:space="preserve"> be stupid enough to set foot there by choice.</w:t>
-      </w:r>
-      <w:r>
-        <w:t xml:space="preserve"> For her it was nothing more than a graveyard for dead dreams and </w:t>
-      </w:r>
-      <w:r>
-        <w:t>broken</w:t>
-      </w:r>
-      <w:r>
-        <w:t xml:space="preserve"> </w:t>
-      </w:r>
-      <w:r>
-        <w:t>re</w:t>
-      </w:r>
-      <w:r>
-        <w:t>l</w:t>
-      </w:r>
-      <w:r>
-        <w:t>a</w:t>
-      </w:r>
-      <w:r>
-        <w:t>tionships</w:t>
-      </w:r>
-      <w:r>
-        <w:t>.</w:t>
-      </w:r>
-      <w:r>
-        <w:t xml:space="preserve"> The city</w:t>
-      </w:r>
-      <w:r>
-        <w:t xml:space="preserve"> w</w:t>
-      </w:r>
-      <w:r>
-        <w:t>as like The Cheerleader. Pretty but</w:t>
-      </w:r>
-      <w:r>
-        <w:t xml:space="preserve"> fake</w:t>
-      </w:r>
-      <w:r>
-        <w:t>. A</w:t>
-      </w:r>
-      <w:r>
-        <w:t>nd</w:t>
-      </w:r>
-      <w:r>
-        <w:t xml:space="preserve"> kind of</w:t>
-      </w:r>
-      <w:r>
-        <w:t xml:space="preserve"> soul-sucking</w:t>
-      </w:r>
-      <w:r>
-        <w:t xml:space="preserve"> if you stoo</w:t>
-      </w:r>
-      <w:r>
-        <w:t>d near it for any stretch of time</w:t>
-      </w:r>
-      <w:r>
-        <w:t>.</w:t>
-      </w:r>
-    </w:p>
-    <w:p>
-      <w:r>
-        <w:t xml:space="preserve"> </w:t>
-      </w:r>
-      <w:r>
-        <w:tab/>
-      </w:r>
-      <w:r>
-        <w:t>“I don’t think her hair color has any-”</w:t>
-      </w:r>
-      <w:r>
-        <w:t xml:space="preserve"> Harry said</w:t>
-      </w:r>
-    </w:p>
-    <w:p>
-      <w:pPr>
-        <w:ind w:firstLine="720"/>
-      </w:pPr>
-      <w:r>
-        <w:t xml:space="preserve">At that </w:t>
-      </w:r>
-      <w:r>
-        <w:t>Piper</w:t>
-      </w:r>
-      <w:r>
-        <w:t xml:space="preserve"> closed her eyes and raised her hand for silence. She soon found herself clenching all her fingers together to form the universal sign for ‘shut-the-fuck-up’. </w:t>
-      </w:r>
-      <w:r>
-        <w:t>And for the record, the girl wasn’t</w:t>
-      </w:r>
-      <w:r>
-        <w:t xml:space="preserve"> </w:t>
-      </w:r>
-      <w:r>
-        <w:t xml:space="preserve">a </w:t>
-      </w:r>
-      <w:r>
-        <w:t>natural blonde</w:t>
-      </w:r>
-      <w:r>
-        <w:t>.</w:t>
-      </w:r>
-    </w:p>
-    <w:p>
-      <w:pPr>
-        <w:ind w:firstLine="720"/>
-      </w:pPr>
-      <w:r>
-        <w:t>“</w:t>
-      </w:r>
-      <w:r>
-        <w:t>T</w:t>
-      </w:r>
-      <w:r>
-        <w:t xml:space="preserve">hat is beside the point” </w:t>
-      </w:r>
-      <w:r>
-        <w:t>Piper added</w:t>
-      </w:r>
-      <w:r>
-        <w:t xml:space="preserve"> </w:t>
-      </w:r>
-      <w:r>
-        <w:t xml:space="preserve"> </w:t>
-      </w:r>
-    </w:p>
-    <w:p>
-      <w:pPr>
-        <w:ind w:firstLine="720"/>
-      </w:pPr>
-      <w:r>
-        <w:t>“Wh</w:t>
-      </w:r>
-      <w:r>
-        <w:t>at IS the point</w:t>
-      </w:r>
-      <w:r>
-        <w:t>?”</w:t>
-      </w:r>
-      <w:r>
-        <w:t xml:space="preserve"> Harry</w:t>
-      </w:r>
-      <w:r>
-        <w:t xml:space="preserve"> replied</w:t>
-      </w:r>
-    </w:p>
-    <w:p>
-      <w:pPr>
-        <w:ind w:firstLine="720"/>
-      </w:pPr>
-      <w:r>
-        <w:t>“The point is t</w:t>
-      </w:r>
-      <w:r>
-        <w:t>hat you, my friend, are an asshole”</w:t>
-      </w:r>
-    </w:p>
-    <w:p>
-      <w:pPr>
-        <w:ind w:firstLine="720"/>
-      </w:pPr>
-      <w:r>
-        <w:t>“A loveable asshole?”</w:t>
-      </w:r>
-    </w:p>
-    <w:p>
-      <w:pPr>
-        <w:ind w:firstLine="720"/>
-      </w:pPr>
-      <w:r>
-        <w:t>“No. Just the regular kind.”</w:t>
-      </w:r>
-    </w:p>
-    <w:p>
-      <w:pPr>
-        <w:ind w:firstLine="720"/>
-      </w:pPr>
-      <w:r>
-        <w:t>“I still think it was a legitimate question.”</w:t>
-      </w:r>
-    </w:p>
-    <w:p>
-      <w:pPr>
-        <w:ind w:firstLine="720"/>
-      </w:pPr>
-      <w:r>
-        <w:t>“And I still think it was stupid.”</w:t>
-      </w:r>
-      <w:r>
-        <w:t xml:space="preserve"> </w:t>
-      </w:r>
-    </w:p>
-    <w:p>
-      <w:pPr>
-        <w:ind w:firstLine="720"/>
-      </w:pPr>
-      <w:r>
-        <w:lastRenderedPageBreak/>
-        <w:t xml:space="preserve">It really was stupid. The </w:t>
-      </w:r>
-      <w:r>
-        <w:t>best</w:t>
-      </w:r>
-      <w:r>
-        <w:t xml:space="preserve"> thing about Harry wa</w:t>
-      </w:r>
-      <w:r>
-        <w:t>s also the worst</w:t>
-      </w:r>
-      <w:r>
-        <w:t xml:space="preserve"> thing about Harry. He</w:t>
-      </w:r>
-      <w:r>
-        <w:t xml:space="preserve"> marched to the</w:t>
-      </w:r>
-      <w:r>
-        <w:t xml:space="preserve"> beat to his own drum. </w:t>
-      </w:r>
-      <w:r>
-        <w:t>Piper</w:t>
-      </w:r>
-      <w:r>
-        <w:t xml:space="preserve"> respec</w:t>
-      </w:r>
-      <w:r>
-        <w:t xml:space="preserve">ted that. </w:t>
-      </w:r>
-      <w:r>
-        <w:t>But seriously,</w:t>
-      </w:r>
-      <w:r>
-        <w:t xml:space="preserve"> in going about</w:t>
-      </w:r>
-      <w:r>
-        <w:t xml:space="preserve"> </w:t>
-      </w:r>
-      <w:r>
-        <w:t>doing the things that he wanted to do, he never stopped to think</w:t>
-      </w:r>
-      <w:r>
-        <w:t xml:space="preserve"> about the consequences</w:t>
-      </w:r>
-      <w:r>
-        <w:t xml:space="preserve">. He never thought about the </w:t>
-      </w:r>
-      <w:r>
-        <w:t>consequences</w:t>
-      </w:r>
-      <w:r>
-        <w:t xml:space="preserve"> </w:t>
-      </w:r>
-      <w:r>
-        <w:t>of mouthing off</w:t>
-      </w:r>
-      <w:r>
-        <w:t xml:space="preserve"> to the</w:t>
-      </w:r>
-      <w:r>
-        <w:t xml:space="preserve"> shit-headed teacher</w:t>
-      </w:r>
-      <w:r>
-        <w:t xml:space="preserve"> who gave the Queen Bitch a pass on her homework when</w:t>
-      </w:r>
-      <w:r>
-        <w:t>ever</w:t>
-      </w:r>
-      <w:r>
-        <w:t xml:space="preserve"> she shook her ass at him,</w:t>
-      </w:r>
-      <w:r>
-        <w:t xml:space="preserve"> </w:t>
-      </w:r>
-      <w:r>
-        <w:t xml:space="preserve">or </w:t>
-      </w:r>
-      <w:r>
-        <w:t>to the</w:t>
-      </w:r>
-      <w:r>
-        <w:t xml:space="preserve"> scumbag</w:t>
-      </w:r>
-      <w:r>
-        <w:t xml:space="preserve"> bouncer</w:t>
-      </w:r>
-      <w:r>
-        <w:t xml:space="preserve"> who tried to cop a feel off of Piper</w:t>
-      </w:r>
-      <w:r>
-        <w:t>,</w:t>
-      </w:r>
-      <w:r>
-        <w:t xml:space="preserve"> </w:t>
-      </w:r>
-      <w:r>
-        <w:t>or</w:t>
-      </w:r>
-      <w:r>
-        <w:t xml:space="preserve"> about</w:t>
-      </w:r>
-      <w:r>
-        <w:t xml:space="preserve"> the ramifications</w:t>
-      </w:r>
-      <w:r>
-        <w:t xml:space="preserve"> </w:t>
-      </w:r>
-      <w:r>
-        <w:t>of</w:t>
-      </w:r>
-      <w:r>
-        <w:t xml:space="preserve"> f</w:t>
-      </w:r>
-      <w:r>
-        <w:t>ill</w:t>
-      </w:r>
-      <w:r>
-        <w:t>ing someone’s bag with cereal</w:t>
-      </w:r>
-      <w:r>
-        <w:t xml:space="preserve"> and milk</w:t>
-      </w:r>
-      <w:r>
-        <w:t xml:space="preserve"> before hoisting it on a flag pole</w:t>
-      </w:r>
-      <w:r>
-        <w:t>,</w:t>
-      </w:r>
-      <w:r>
-        <w:t xml:space="preserve"> or</w:t>
-      </w:r>
-      <w:r>
-        <w:t xml:space="preserve"> the repercussions</w:t>
-      </w:r>
-      <w:r>
-        <w:t xml:space="preserve"> of breaking into the school just dye all the food in the kitchen pink or to put</w:t>
-      </w:r>
-      <w:r>
-        <w:t xml:space="preserve"> up porn in </w:t>
-      </w:r>
-      <w:r>
-        <w:t>a</w:t>
-      </w:r>
-      <w:r>
-        <w:t xml:space="preserve"> teacher’s classroom</w:t>
-      </w:r>
-      <w:r>
-        <w:t xml:space="preserve"> 3 hours before school started</w:t>
-      </w:r>
-      <w:r>
-        <w:t xml:space="preserve"> so that it was there when the first class walked in</w:t>
-      </w:r>
-      <w:r>
-        <w:t xml:space="preserve">. </w:t>
-      </w:r>
-      <w:r>
-        <w:t>They were all equivalent in his mind</w:t>
-      </w:r>
-      <w:r>
-        <w:t>. Good or bad, legal or illegal. T</w:t>
-      </w:r>
-      <w:r>
-        <w:t>o Harry all that mattered was having fun on his own terms. He was his own person. And despite the fact that she’d probably never tell him - it was something that Piper really liked about him.</w:t>
-      </w:r>
-    </w:p>
-    <w:p>
-      <w:pPr>
-        <w:ind w:firstLine="720"/>
-      </w:pPr>
-      <w:r>
-        <w:t>The normal result</w:t>
-      </w:r>
-      <w:r>
-        <w:t xml:space="preserve"> of his actions</w:t>
-      </w:r>
-      <w:r>
-        <w:t xml:space="preserve"> was that he got detention</w:t>
-      </w:r>
-      <w:r>
-        <w:t xml:space="preserve"> –</w:t>
-      </w:r>
-      <w:r>
-        <w:t xml:space="preserve"> </w:t>
-      </w:r>
-      <w:r>
-        <w:t>generally</w:t>
-      </w:r>
-      <w:r>
-        <w:t xml:space="preserve"> on</w:t>
-      </w:r>
-      <w:r>
-        <w:t xml:space="preserve"> a</w:t>
-      </w:r>
-      <w:r>
-        <w:t xml:space="preserve"> Saturday</w:t>
-      </w:r>
-      <w:r>
-        <w:t xml:space="preserve">, </w:t>
-      </w:r>
-      <w:r>
-        <w:t>once on a Sunday-</w:t>
-      </w:r>
-      <w:r>
-        <w:t xml:space="preserve"> </w:t>
-      </w:r>
-      <w:r>
-        <w:t xml:space="preserve">but now that they had left school, </w:t>
-      </w:r>
-      <w:r>
-        <w:t>he</w:t>
-      </w:r>
-      <w:r>
-        <w:t xml:space="preserve"> simply</w:t>
-      </w:r>
-      <w:r>
-        <w:t xml:space="preserve"> got his ass</w:t>
-      </w:r>
-      <w:r>
-        <w:t xml:space="preserve"> </w:t>
-      </w:r>
-      <w:r>
-        <w:t>handed to him</w:t>
-      </w:r>
-      <w:r>
-        <w:t>. Regardless, Piper</w:t>
-      </w:r>
-      <w:r>
-        <w:t xml:space="preserve"> –along with Keith-</w:t>
-      </w:r>
-      <w:r>
-        <w:t xml:space="preserve"> w</w:t>
-      </w:r>
-      <w:r>
-        <w:t>ould hear</w:t>
-      </w:r>
-      <w:r>
-        <w:t xml:space="preserve"> about it</w:t>
-      </w:r>
-      <w:r>
-        <w:t xml:space="preserve"> afterwards</w:t>
-      </w:r>
-      <w:r>
-        <w:t>. He would</w:t>
-      </w:r>
-      <w:r>
-        <w:t xml:space="preserve"> always</w:t>
-      </w:r>
-      <w:r>
-        <w:t xml:space="preserve"> tell</w:t>
-      </w:r>
-      <w:r>
-        <w:t xml:space="preserve"> them stories</w:t>
-      </w:r>
-      <w:r>
-        <w:t xml:space="preserve"> with</w:t>
-      </w:r>
-      <w:r>
-        <w:t xml:space="preserve"> the same</w:t>
-      </w:r>
-      <w:r>
-        <w:t xml:space="preserve"> grin</w:t>
-      </w:r>
-      <w:r>
-        <w:t xml:space="preserve"> on</w:t>
-      </w:r>
-      <w:r>
-        <w:t xml:space="preserve"> his face</w:t>
-      </w:r>
-      <w:r>
-        <w:t xml:space="preserve"> and</w:t>
-      </w:r>
-      <w:r>
-        <w:t xml:space="preserve"> the same</w:t>
-      </w:r>
-      <w:r>
-        <w:t xml:space="preserve"> devil-may-care attitude. </w:t>
-      </w:r>
-    </w:p>
-    <w:p>
-      <w:pPr>
-        <w:ind w:firstLine="720"/>
-      </w:pPr>
-      <w:r>
-        <w:t>Still</w:t>
-      </w:r>
-      <w:r>
-        <w:t>, the fact that he couldn’t give a shit about the social order at Seacrest Academy didn’</w:t>
-      </w:r>
-      <w:r>
-        <w:t>t excuse how really fucking stupid that comment was</w:t>
-      </w:r>
-      <w:r>
-        <w:t>.</w:t>
-      </w:r>
-    </w:p>
-    <w:p>
-      <w:pPr>
-        <w:ind w:firstLine="720"/>
-      </w:pPr>
-      <w:r>
-        <w:t>“See this? This is why people don’t like you.”</w:t>
-      </w:r>
-      <w:r>
-        <w:t xml:space="preserve"> Harry said, folding his arms</w:t>
-      </w:r>
-    </w:p>
-    <w:p>
-      <w:pPr>
-        <w:ind w:firstLine="720"/>
-      </w:pPr>
-      <w:r>
-        <w:t xml:space="preserve">“Well then </w:t>
-      </w:r>
-      <w:r>
-        <w:t xml:space="preserve">‘people’ </w:t>
-      </w:r>
-      <w:r>
-        <w:t>can go fuck themselves.”</w:t>
-      </w:r>
-      <w:r>
-        <w:t xml:space="preserve"> Piper replied not even lifting her eyes from cut she was currently stitching up.</w:t>
-      </w:r>
-      <w:r>
-        <w:t xml:space="preserve"> </w:t>
-      </w:r>
-      <w:r>
-        <w:t>He was playing around but Piper knew what –and who</w:t>
-      </w:r>
-      <w:r>
-        <w:t>m</w:t>
-      </w:r>
-      <w:r>
-        <w:t xml:space="preserve">- he was </w:t>
-      </w:r>
-      <w:r>
-        <w:t>referring to</w:t>
-      </w:r>
-      <w:r>
-        <w:t xml:space="preserve">. Then again, Harry wasn’t the only one who didn’t give a shit about the social order at </w:t>
-      </w:r>
-      <w:r>
-        <w:t>Seacrest.</w:t>
-      </w:r>
-    </w:p>
-    <w:p>
-      <w:pPr>
-        <w:ind w:firstLine="720"/>
-      </w:pPr>
-      <w:r>
-        <w:t>“Including me?”</w:t>
-      </w:r>
-      <w:r>
-        <w:t xml:space="preserve"> he asked</w:t>
-      </w:r>
-    </w:p>
-    <w:p>
-      <w:pPr>
-        <w:ind w:firstLine="720"/>
-      </w:pPr>
-      <w:r>
-        <w:t xml:space="preserve">“No. </w:t>
-      </w:r>
-      <w:r>
-        <w:t>Because you</w:t>
-      </w:r>
-      <w:r>
-        <w:t xml:space="preserve"> enjoy fucking yourself.</w:t>
-      </w:r>
-      <w:r>
-        <w:t>”</w:t>
-      </w:r>
-      <w:r>
-        <w:t xml:space="preserve"> </w:t>
-      </w:r>
-      <w:r>
-        <w:t>Piper</w:t>
-      </w:r>
-      <w:r>
-        <w:t xml:space="preserve"> answered</w:t>
-      </w:r>
-      <w:r>
-        <w:t xml:space="preserve">. </w:t>
-      </w:r>
-      <w:r>
-        <w:t xml:space="preserve">When she first met him, she would’ve said ‘yes’ to that question. </w:t>
-      </w:r>
-    </w:p>
-    <w:p>
-      <w:pPr>
-        <w:ind w:firstLine="720"/>
-      </w:pPr>
-      <w:r>
-        <w:t xml:space="preserve">“You </w:t>
-      </w:r>
-      <w:r>
-        <w:t>do care about me</w:t>
-      </w:r>
-      <w:r>
-        <w:t>.”</w:t>
-      </w:r>
-      <w:r>
-        <w:t xml:space="preserve"> He </w:t>
-      </w:r>
-      <w:r>
-        <w:t>rep</w:t>
-      </w:r>
-      <w:r>
-        <w:t>l</w:t>
-      </w:r>
-      <w:r>
-        <w:t>ied</w:t>
-      </w:r>
-      <w:r>
-        <w:t>. Oh great the grin was back. Now he was enjoying himself.</w:t>
-      </w:r>
-    </w:p>
-    <w:p>
-      <w:pPr>
-        <w:ind w:firstLine="720"/>
-      </w:pPr>
-      <w:r>
-        <w:t>“Not in the mood Harrison.”</w:t>
-      </w:r>
-    </w:p>
-    <w:p>
-      <w:pPr>
-        <w:ind w:firstLine="720"/>
-      </w:pPr>
-      <w:r>
-        <w:t>“Well I like you too.”</w:t>
-      </w:r>
-    </w:p>
-    <w:p>
-      <w:pPr>
-        <w:ind w:firstLine="720"/>
-      </w:pPr>
-      <w:r>
-        <w:t>R</w:t>
-      </w:r>
-      <w:r>
-        <w:t xml:space="preserve">eally? He was playing this game? </w:t>
-      </w:r>
-      <w:r>
-        <w:t>Piper</w:t>
-      </w:r>
-      <w:r>
-        <w:t xml:space="preserve"> shook her he</w:t>
-      </w:r>
-      <w:r>
-        <w:t>ad and rolled her eyes but she</w:t>
-      </w:r>
-      <w:r>
-        <w:t xml:space="preserve"> c</w:t>
-      </w:r>
-      <w:r>
-        <w:t>ouldn’t suppress a smile</w:t>
-      </w:r>
-      <w:r>
-        <w:t>. Of cou</w:t>
-      </w:r>
-      <w:r>
-        <w:t xml:space="preserve">rse she liked him, </w:t>
-      </w:r>
-      <w:r>
-        <w:t>she wouldn’t tolerate his presence otherwise</w:t>
-      </w:r>
-      <w:r>
-        <w:t>.</w:t>
-      </w:r>
-      <w:r>
-        <w:t xml:space="preserve"> As much as she wanted to swat him on the back of the head for the stupid things he said, </w:t>
-      </w:r>
-      <w:r>
-        <w:t>Piper</w:t>
-      </w:r>
-      <w:r>
-        <w:t xml:space="preserve"> would</w:t>
-      </w:r>
-      <w:r>
-        <w:t xml:space="preserve"> still say this in his favor: Harrison Grey</w:t>
-      </w:r>
-      <w:r>
-        <w:t xml:space="preserve"> was one of the few people who could make </w:t>
-      </w:r>
-      <w:r>
-        <w:t>her</w:t>
-      </w:r>
-      <w:r>
-        <w:t xml:space="preserve"> legitimately laugh.</w:t>
-      </w:r>
-      <w:r>
-        <w:t xml:space="preserve"> </w:t>
-      </w:r>
-      <w:r>
-        <w:t>But he was still having way too much fun right now.</w:t>
-      </w:r>
-    </w:p>
-    <w:p>
-      <w:r>
-        <w:t xml:space="preserve"> </w:t>
-      </w:r>
-      <w:r>
-        <w:tab/>
-      </w:r>
-      <w:r>
-        <w:t>“There. You’re all sewn up.</w:t>
-      </w:r>
-      <w:r>
-        <w:t xml:space="preserve"> Get to doctor</w:t>
-      </w:r>
-      <w:r>
-        <w:t xml:space="preserve"> during the day please</w:t>
-      </w:r>
-      <w:r>
-        <w:t>”</w:t>
-      </w:r>
-    </w:p>
-    <w:p>
-      <w:pPr>
-        <w:ind w:firstLine="720"/>
-      </w:pPr>
-      <w:r>
-        <w:t>“Thanks doc.”</w:t>
       </w:r>
     </w:p>
     <w:p>
@@ -2116,6 +1103,1225 @@
         <w:t>“</w:t>
       </w:r>
       <w:r>
+        <w:t>Do you wanna</w:t>
+      </w:r>
+      <w:r>
+        <w:t xml:space="preserve"> talk about what that</w:t>
+      </w:r>
+      <w:r>
+        <w:t xml:space="preserve"> Madison kid</w:t>
+      </w:r>
+      <w:r>
+        <w:t xml:space="preserve"> did to</w:t>
+      </w:r>
+      <w:r>
+        <w:t xml:space="preserve"> you</w:t>
+      </w:r>
+      <w:r>
+        <w:t xml:space="preserve"> </w:t>
+      </w:r>
+      <w:r>
+        <w:t>instead</w:t>
+      </w:r>
+      <w:r>
+        <w:t>? “</w:t>
+      </w:r>
+    </w:p>
+    <w:p>
+      <w:pPr>
+        <w:ind w:firstLine="720"/>
+      </w:pPr>
+      <w:r>
+        <w:t>“I may have actually deserved that one”</w:t>
+      </w:r>
+      <w:r>
+        <w:t xml:space="preserve"> he conceded</w:t>
+      </w:r>
+    </w:p>
+    <w:p>
+      <w:pPr>
+        <w:ind w:firstLine="720"/>
+      </w:pPr>
+      <w:r>
+        <w:t xml:space="preserve">He was touchy </w:t>
+      </w:r>
+      <w:r>
+        <w:t xml:space="preserve">about </w:t>
+      </w:r>
+      <w:r>
+        <w:t>the</w:t>
+      </w:r>
+      <w:r>
+        <w:t xml:space="preserve"> </w:t>
+      </w:r>
+      <w:r>
+        <w:t>Madison</w:t>
+      </w:r>
+      <w:r>
+        <w:t>s</w:t>
+      </w:r>
+      <w:r>
+        <w:t xml:space="preserve">. All Piper remembered was arriving home to find Harry slumped over in </w:t>
+      </w:r>
+      <w:r>
+        <w:t>her</w:t>
+      </w:r>
+      <w:r>
+        <w:t xml:space="preserve"> doorway, looking like he’d just been hit by a train. She and Keith had gotten him to</w:t>
+      </w:r>
+      <w:r>
+        <w:t xml:space="preserve"> the</w:t>
+      </w:r>
+      <w:r>
+        <w:t xml:space="preserve"> </w:t>
+      </w:r>
+      <w:r>
+        <w:t xml:space="preserve">hospital that afternoon and </w:t>
+      </w:r>
+      <w:r>
+        <w:t xml:space="preserve">called his mom. They </w:t>
+      </w:r>
+      <w:r>
+        <w:t>took turns staying with him</w:t>
+      </w:r>
+      <w:r>
+        <w:t xml:space="preserve"> until she got there</w:t>
+      </w:r>
+      <w:r>
+        <w:t>. What</w:t>
+      </w:r>
+      <w:r>
+        <w:t xml:space="preserve"> had</w:t>
+      </w:r>
+      <w:r>
+        <w:t xml:space="preserve"> really surprised </w:t>
+      </w:r>
+      <w:r>
+        <w:t>Piper</w:t>
+      </w:r>
+      <w:r>
+        <w:t xml:space="preserve"> was the fact that he didn’t press charges. All he said was that it was his own fault.</w:t>
+      </w:r>
+    </w:p>
+    <w:p>
+      <w:pPr>
+        <w:ind w:firstLine="720"/>
+      </w:pPr>
+      <w:r>
+        <w:t xml:space="preserve">“And what about this </w:t>
+      </w:r>
+      <w:r>
+        <w:t>one</w:t>
+      </w:r>
+      <w:r>
+        <w:t>?”</w:t>
+      </w:r>
+    </w:p>
+    <w:p>
+      <w:pPr>
+        <w:ind w:firstLine="720"/>
+      </w:pPr>
+      <w:r>
+        <w:t>“Pipes, all I did was ask a question”</w:t>
+      </w:r>
+    </w:p>
+    <w:p>
+      <w:pPr>
+        <w:ind w:firstLine="720"/>
+      </w:pPr>
+      <w:r>
+        <w:t xml:space="preserve">“You went up to The Cheerleader at her own party and asked her whether she was jealous that her Jock boyfriend has bigger breasts than her. </w:t>
+      </w:r>
+      <w:r>
+        <w:t>You shouldn’t be surprised about, you know, this</w:t>
+      </w:r>
+      <w:r>
+        <w:t>.”</w:t>
+      </w:r>
+      <w:r>
+        <w:t xml:space="preserve"> </w:t>
+      </w:r>
+      <w:r>
+        <w:t>She said pointing at his injuries.</w:t>
+      </w:r>
+    </w:p>
+    <w:p>
+      <w:pPr>
+        <w:ind w:firstLine="720"/>
+      </w:pPr>
+      <w:r>
+        <w:t>“The girl has a name, Piper</w:t>
+      </w:r>
+      <w:r>
+        <w:t>”</w:t>
+      </w:r>
+    </w:p>
+    <w:p>
+      <w:pPr>
+        <w:ind w:firstLine="720"/>
+      </w:pPr>
+      <w:r>
+        <w:t>“I don’t acknowledge</w:t>
+      </w:r>
+      <w:r>
+        <w:t xml:space="preserve"> that</w:t>
+      </w:r>
+      <w:r>
+        <w:t xml:space="preserve"> </w:t>
+      </w:r>
+      <w:r>
+        <w:t>blonde bimbo</w:t>
+      </w:r>
+      <w:r>
+        <w:t>.</w:t>
+      </w:r>
+      <w:r>
+        <w:t>”</w:t>
+      </w:r>
+      <w:r>
+        <w:t xml:space="preserve"> She replied</w:t>
+      </w:r>
+    </w:p>
+    <w:p>
+      <w:pPr>
+        <w:ind w:firstLine="720"/>
+      </w:pPr>
+      <w:r>
+        <w:t>“I don’t think her hair colour has any-”</w:t>
+      </w:r>
+    </w:p>
+    <w:p>
+      <w:pPr>
+        <w:ind w:firstLine="720"/>
+      </w:pPr>
+      <w:r>
+        <w:t>At that Piper closed her eyes and raised her hand for silence. She soon found herself clenching all her fingers together to form the universal sign for ‘shut-the-fuck-up’. And for the record, the g</w:t>
+      </w:r>
+      <w:r>
+        <w:t>irl wasn’t a natural blonde. The Cheerleader</w:t>
+      </w:r>
+      <w:r>
+        <w:t xml:space="preserve"> was, however, </w:t>
+      </w:r>
+      <w:r>
+        <w:t>a top-grade</w:t>
+      </w:r>
+      <w:r>
+        <w:t xml:space="preserve"> bimbo</w:t>
+      </w:r>
+      <w:r>
+        <w:t>. She</w:t>
+      </w:r>
+      <w:r>
+        <w:t xml:space="preserve"> was</w:t>
+      </w:r>
+      <w:r>
+        <w:t xml:space="preserve"> pretty</w:t>
+      </w:r>
+      <w:r>
+        <w:t xml:space="preserve"> but</w:t>
+      </w:r>
+      <w:r>
+        <w:t xml:space="preserve"> </w:t>
+      </w:r>
+      <w:r>
+        <w:t>in a pla</w:t>
+      </w:r>
+      <w:r>
+        <w:t>stic and</w:t>
+      </w:r>
+      <w:r>
+        <w:t xml:space="preserve"> </w:t>
+      </w:r>
+      <w:r>
+        <w:t>fake-as-shit kind of way</w:t>
+      </w:r>
+      <w:r>
+        <w:t>.</w:t>
+      </w:r>
+      <w:r>
+        <w:t xml:space="preserve"> </w:t>
+      </w:r>
+      <w:r>
+        <w:t>S</w:t>
+      </w:r>
+      <w:r>
+        <w:t xml:space="preserve">he was also the kind of person that actively sucked the intelligence from </w:t>
+      </w:r>
+      <w:r>
+        <w:t>the room</w:t>
+      </w:r>
+      <w:r>
+        <w:t xml:space="preserve"> whenever she opened her mouth. </w:t>
+      </w:r>
+      <w:r>
+        <w:t xml:space="preserve">The Cheerleader had, while surrounded by minions of course, once explained to Piper how her life would be “awesome” once she married for money and </w:t>
+      </w:r>
+      <w:r>
+        <w:t>got</w:t>
+      </w:r>
+      <w:r>
+        <w:t xml:space="preserve"> to</w:t>
+      </w:r>
+      <w:r>
+        <w:t xml:space="preserve"> go</w:t>
+      </w:r>
+      <w:r>
+        <w:t xml:space="preserve"> on</w:t>
+      </w:r>
+      <w:r>
+        <w:t xml:space="preserve"> vacation</w:t>
+      </w:r>
+      <w:r>
+        <w:t xml:space="preserve"> </w:t>
+      </w:r>
+      <w:r>
+        <w:t>to</w:t>
+      </w:r>
+      <w:r>
+        <w:t xml:space="preserve"> </w:t>
+      </w:r>
+      <w:r>
+        <w:t>Lirrale</w:t>
+      </w:r>
+      <w:r>
+        <w:t xml:space="preserve"> in the</w:t>
+      </w:r>
+      <w:r>
+        <w:t xml:space="preserve"> summer</w:t>
+      </w:r>
+      <w:r>
+        <w:t xml:space="preserve"> while the nan</w:t>
+      </w:r>
+      <w:r>
+        <w:t>ny raised</w:t>
+      </w:r>
+      <w:r>
+        <w:t xml:space="preserve"> her children</w:t>
+      </w:r>
+      <w:r>
+        <w:t xml:space="preserve"> back home</w:t>
+      </w:r>
+      <w:r>
+        <w:t>. Piper almos</w:t>
+      </w:r>
+      <w:r>
+        <w:t>t throw up in her face, a</w:t>
+      </w:r>
+      <w:r>
+        <w:t>nd not</w:t>
+      </w:r>
+      <w:r>
+        <w:t xml:space="preserve"> just because the thought of this girl</w:t>
+      </w:r>
+      <w:r>
+        <w:t xml:space="preserve"> reproducing</w:t>
+      </w:r>
+      <w:r>
+        <w:t xml:space="preserve"> made her</w:t>
+      </w:r>
+      <w:r>
+        <w:t xml:space="preserve"> want to nuke the</w:t>
+      </w:r>
+      <w:r>
+        <w:t xml:space="preserve"> entire</w:t>
+      </w:r>
+      <w:r>
+        <w:t xml:space="preserve"> planet from orbit</w:t>
+      </w:r>
+      <w:r>
+        <w:t>,</w:t>
+      </w:r>
+      <w:r>
+        <w:t xml:space="preserve"> </w:t>
+      </w:r>
+      <w:r>
+        <w:t>b</w:t>
+      </w:r>
+      <w:r>
+        <w:t>ut because this shallow airhead would probably succeed in her plans and therefore succeed in life. Another Cheerleader who would be making the transition to trophy wife.</w:t>
+      </w:r>
+      <w:r>
+        <w:t xml:space="preserve"> </w:t>
+      </w:r>
+      <w:r>
+        <w:t>The fact that relegating herself to being someone’s perpetual arm-candy</w:t>
+      </w:r>
+      <w:r>
+        <w:t xml:space="preserve"> was the limit of </w:t>
+      </w:r>
+      <w:r>
+        <w:t>the girl’s</w:t>
+      </w:r>
+      <w:r>
+        <w:t xml:space="preserve"> </w:t>
+      </w:r>
+      <w:r>
+        <w:t>amb</w:t>
+      </w:r>
+      <w:r>
+        <w:t xml:space="preserve">ition </w:t>
+      </w:r>
+      <w:r>
+        <w:t xml:space="preserve">made Piper’s stomach want to lurch its content onto the </w:t>
+      </w:r>
+      <w:r>
+        <w:t>her</w:t>
+      </w:r>
+      <w:r>
+        <w:t xml:space="preserve"> face.</w:t>
+      </w:r>
+    </w:p>
+    <w:p>
+      <w:pPr>
+        <w:ind w:firstLine="720"/>
+      </w:pPr>
+      <w:r>
+        <w:t>Another thing</w:t>
+      </w:r>
+      <w:r>
+        <w:t xml:space="preserve">, who goes to </w:t>
+      </w:r>
+      <w:r>
+        <w:t>Lirrale</w:t>
+      </w:r>
+      <w:r>
+        <w:t xml:space="preserve"> willingly?</w:t>
+      </w:r>
+      <w:r>
+        <w:t xml:space="preserve"> Even if was for a vacation.</w:t>
+      </w:r>
+      <w:r>
+        <w:t xml:space="preserve"> </w:t>
+      </w:r>
+      <w:r>
+        <w:t>Okay m</w:t>
+      </w:r>
+      <w:r>
+        <w:t>aybe Northland wasn’t so bad</w:t>
+      </w:r>
+      <w:r>
+        <w:t>,</w:t>
+      </w:r>
+      <w:r>
+        <w:t xml:space="preserve"> especially at the height of summer.</w:t>
+      </w:r>
+      <w:r>
+        <w:t xml:space="preserve"> </w:t>
+      </w:r>
+      <w:r>
+        <w:t>B</w:t>
+      </w:r>
+      <w:r>
+        <w:t xml:space="preserve">ut it </w:t>
+      </w:r>
+      <w:r>
+        <w:t xml:space="preserve">was only one city and it </w:t>
+      </w:r>
+      <w:r>
+        <w:t xml:space="preserve">sure as hell wasn’t the real </w:t>
+      </w:r>
+      <w:r>
+        <w:t>Lirrale</w:t>
+      </w:r>
+      <w:r>
+        <w:t xml:space="preserve">. </w:t>
+      </w:r>
+      <w:r>
+        <w:t>Piper</w:t>
+      </w:r>
+      <w:r>
+        <w:t xml:space="preserve"> may have </w:t>
+      </w:r>
+      <w:r>
+        <w:t>grown up there</w:t>
+      </w:r>
+      <w:r>
+        <w:t xml:space="preserve"> but even she knew that and had</w:t>
+      </w:r>
+      <w:r>
+        <w:t xml:space="preserve"> subsequently</w:t>
+      </w:r>
+      <w:r>
+        <w:t xml:space="preserve"> spent a good chunk of her life trying to get out of that Hell-hole, so she never understood </w:t>
+      </w:r>
+      <w:r>
+        <w:t>why the fuck</w:t>
+      </w:r>
+      <w:r>
+        <w:t xml:space="preserve"> anyone</w:t>
+      </w:r>
+      <w:r>
+        <w:t xml:space="preserve"> would</w:t>
+      </w:r>
+      <w:r>
+        <w:t xml:space="preserve"> be stupid enough to set foot there by choice.</w:t>
+      </w:r>
+      <w:r>
+        <w:t xml:space="preserve"> For her </w:t>
+      </w:r>
+      <w:r>
+        <w:t xml:space="preserve">Northland – and </w:t>
+      </w:r>
+      <w:r>
+        <w:t>the country</w:t>
+      </w:r>
+      <w:r>
+        <w:t xml:space="preserve"> in general-</w:t>
+      </w:r>
+      <w:r>
+        <w:t xml:space="preserve"> was nothing more than a graveyard for </w:t>
+      </w:r>
+      <w:r>
+        <w:t>the dre</w:t>
+      </w:r>
+      <w:r>
+        <w:t>ams of the innocent and a</w:t>
+      </w:r>
+      <w:r>
+        <w:t xml:space="preserve"> torture chamber for the lives of the stupid. T</w:t>
+      </w:r>
+      <w:r>
+        <w:t xml:space="preserve">he only thing there for </w:t>
+      </w:r>
+      <w:r>
+        <w:t>Piper</w:t>
+      </w:r>
+      <w:r>
+        <w:t xml:space="preserve"> was</w:t>
+      </w:r>
+      <w:r>
+        <w:t xml:space="preserve"> her own </w:t>
+      </w:r>
+      <w:r>
+        <w:t>dead dreams and</w:t>
+      </w:r>
+      <w:r>
+        <w:t xml:space="preserve"> a set</w:t>
+      </w:r>
+      <w:r>
+        <w:t xml:space="preserve"> </w:t>
+      </w:r>
+      <w:r>
+        <w:t>broken</w:t>
+      </w:r>
+      <w:r>
+        <w:t xml:space="preserve"> </w:t>
+      </w:r>
+      <w:r>
+        <w:t>re</w:t>
+      </w:r>
+      <w:r>
+        <w:t>l</w:t>
+      </w:r>
+      <w:r>
+        <w:t>a</w:t>
+      </w:r>
+      <w:r>
+        <w:t>tionships</w:t>
+      </w:r>
+      <w:r>
+        <w:t xml:space="preserve"> serving as reminders thereof</w:t>
+      </w:r>
+      <w:r>
+        <w:t>.</w:t>
+      </w:r>
+      <w:r>
+        <w:t xml:space="preserve"> </w:t>
+      </w:r>
+      <w:r>
+        <w:t xml:space="preserve">Nothing </w:t>
+      </w:r>
+      <w:r>
+        <w:t>of value</w:t>
+      </w:r>
+      <w:r>
+        <w:t xml:space="preserve">. </w:t>
+      </w:r>
+      <w:r>
+        <w:t xml:space="preserve">Come to think of it, Northland was a good fit for the Cheerleader. </w:t>
+      </w:r>
+      <w:r>
+        <w:t>Both she and the city were</w:t>
+      </w:r>
+      <w:r>
+        <w:t xml:space="preserve"> fake and soul-sucking, blinded by</w:t>
+      </w:r>
+      <w:r>
+        <w:t xml:space="preserve"> prospect</w:t>
+      </w:r>
+      <w:r>
+        <w:t xml:space="preserve"> of</w:t>
+      </w:r>
+      <w:r>
+        <w:t xml:space="preserve"> opulence and deafened by their ignorance.</w:t>
+      </w:r>
+    </w:p>
+    <w:p>
+      <w:pPr>
+        <w:ind w:firstLine="720"/>
+      </w:pPr>
+      <w:r>
+        <w:lastRenderedPageBreak/>
+        <w:t xml:space="preserve"> </w:t>
+      </w:r>
+      <w:r>
+        <w:t>“</w:t>
+      </w:r>
+      <w:r>
+        <w:t>T</w:t>
+      </w:r>
+      <w:r>
+        <w:t xml:space="preserve">hat is beside the point” </w:t>
+      </w:r>
+      <w:r>
+        <w:t>Piper added</w:t>
+      </w:r>
+      <w:r>
+        <w:t xml:space="preserve"> </w:t>
+      </w:r>
+      <w:r>
+        <w:t xml:space="preserve"> </w:t>
+      </w:r>
+    </w:p>
+    <w:p>
+      <w:pPr>
+        <w:ind w:firstLine="720"/>
+      </w:pPr>
+      <w:r>
+        <w:t>“Wh</w:t>
+      </w:r>
+      <w:r>
+        <w:t>at IS the point</w:t>
+      </w:r>
+      <w:r>
+        <w:t>?”</w:t>
+      </w:r>
+      <w:r>
+        <w:t xml:space="preserve"> Harry</w:t>
+      </w:r>
+      <w:r>
+        <w:t xml:space="preserve"> replied</w:t>
+      </w:r>
+    </w:p>
+    <w:p>
+      <w:pPr>
+        <w:ind w:firstLine="720"/>
+      </w:pPr>
+      <w:r>
+        <w:t>“The point is t</w:t>
+      </w:r>
+      <w:r>
+        <w:t>hat you, my friend, are an asshole”</w:t>
+      </w:r>
+    </w:p>
+    <w:p>
+      <w:pPr>
+        <w:ind w:firstLine="720"/>
+      </w:pPr>
+      <w:r>
+        <w:t>“A loveable asshole?”</w:t>
+      </w:r>
+    </w:p>
+    <w:p>
+      <w:pPr>
+        <w:ind w:firstLine="720"/>
+      </w:pPr>
+      <w:r>
+        <w:t>“No. Just the regular kind.”</w:t>
+      </w:r>
+    </w:p>
+    <w:p>
+      <w:pPr>
+        <w:ind w:firstLine="720"/>
+      </w:pPr>
+      <w:r>
+        <w:t>“I still think it was a legitimate question.”</w:t>
+      </w:r>
+    </w:p>
+    <w:p>
+      <w:pPr>
+        <w:ind w:firstLine="720"/>
+      </w:pPr>
+      <w:r>
+        <w:t>“And I still think it was stupid.”</w:t>
+      </w:r>
+      <w:r>
+        <w:t xml:space="preserve"> </w:t>
+      </w:r>
+    </w:p>
+    <w:p>
+      <w:pPr>
+        <w:ind w:firstLine="720"/>
+      </w:pPr>
+      <w:r>
+        <w:t xml:space="preserve">It really was stupid. The </w:t>
+      </w:r>
+      <w:r>
+        <w:t>best</w:t>
+      </w:r>
+      <w:r>
+        <w:t xml:space="preserve"> thing about Harry wa</w:t>
+      </w:r>
+      <w:r>
+        <w:t>s also the worst</w:t>
+      </w:r>
+      <w:r>
+        <w:t xml:space="preserve"> thing about Harry. He</w:t>
+      </w:r>
+      <w:r>
+        <w:t xml:space="preserve"> marched to the</w:t>
+      </w:r>
+      <w:r>
+        <w:t xml:space="preserve"> beat to his own drum. </w:t>
+      </w:r>
+      <w:r>
+        <w:t>Piper</w:t>
+      </w:r>
+      <w:r>
+        <w:t xml:space="preserve"> respec</w:t>
+      </w:r>
+      <w:r>
+        <w:t xml:space="preserve">ted that. </w:t>
+      </w:r>
+      <w:r>
+        <w:t>But seriously,</w:t>
+      </w:r>
+      <w:r>
+        <w:t xml:space="preserve"> in going about</w:t>
+      </w:r>
+      <w:r>
+        <w:t xml:space="preserve"> </w:t>
+      </w:r>
+      <w:r>
+        <w:t>doing the things that he wanted to do, he never stopped to think</w:t>
+      </w:r>
+      <w:r>
+        <w:t xml:space="preserve">. He never thought about the </w:t>
+      </w:r>
+      <w:r>
+        <w:t>consequences</w:t>
+      </w:r>
+      <w:r>
+        <w:t xml:space="preserve"> </w:t>
+      </w:r>
+      <w:r>
+        <w:t>of mouthing off</w:t>
+      </w:r>
+      <w:r>
+        <w:t xml:space="preserve"> to the</w:t>
+      </w:r>
+      <w:r>
+        <w:t xml:space="preserve"> shit-headed teacher</w:t>
+      </w:r>
+      <w:r>
+        <w:t xml:space="preserve"> who </w:t>
+      </w:r>
+      <w:r>
+        <w:t>gave</w:t>
+      </w:r>
+      <w:r>
+        <w:t xml:space="preserve"> </w:t>
+      </w:r>
+      <w:r>
+        <w:t xml:space="preserve">the </w:t>
+      </w:r>
+      <w:r>
+        <w:t>Queen Bitch a pass on her homework when</w:t>
+      </w:r>
+      <w:r>
+        <w:t>ever</w:t>
+      </w:r>
+      <w:r>
+        <w:t xml:space="preserve"> she shook her ass at him,</w:t>
+      </w:r>
+      <w:r>
+        <w:t xml:space="preserve"> </w:t>
+      </w:r>
+      <w:r>
+        <w:t xml:space="preserve">or </w:t>
+      </w:r>
+      <w:r>
+        <w:t>to the</w:t>
+      </w:r>
+      <w:r>
+        <w:t xml:space="preserve"> scumbag</w:t>
+      </w:r>
+      <w:r>
+        <w:t xml:space="preserve"> bouncer</w:t>
+      </w:r>
+      <w:r>
+        <w:t xml:space="preserve"> who tried to cop a feel off of Piper</w:t>
+      </w:r>
+      <w:r>
+        <w:t>,</w:t>
+      </w:r>
+      <w:r>
+        <w:t xml:space="preserve"> </w:t>
+      </w:r>
+      <w:r>
+        <w:t>or</w:t>
+      </w:r>
+      <w:r>
+        <w:t xml:space="preserve"> about</w:t>
+      </w:r>
+      <w:r>
+        <w:t xml:space="preserve"> the ramifications</w:t>
+      </w:r>
+      <w:r>
+        <w:t xml:space="preserve"> </w:t>
+      </w:r>
+      <w:r>
+        <w:t>of</w:t>
+      </w:r>
+      <w:r>
+        <w:t xml:space="preserve"> f</w:t>
+      </w:r>
+      <w:r>
+        <w:t>ill</w:t>
+      </w:r>
+      <w:r>
+        <w:t>ing someone’s bag with cereal</w:t>
+      </w:r>
+      <w:r>
+        <w:t xml:space="preserve"> and milk</w:t>
+      </w:r>
+      <w:r>
+        <w:t xml:space="preserve"> before hoisting it on a flag pole</w:t>
+      </w:r>
+      <w:r>
+        <w:t>,</w:t>
+      </w:r>
+      <w:r>
+        <w:t xml:space="preserve"> or</w:t>
+      </w:r>
+      <w:r>
+        <w:t xml:space="preserve"> the repercussions</w:t>
+      </w:r>
+      <w:r>
+        <w:t xml:space="preserve"> of breaking into the school just dye all the food in the kitchen pink or to put</w:t>
+      </w:r>
+      <w:r>
+        <w:t xml:space="preserve"> up porn in </w:t>
+      </w:r>
+      <w:r>
+        <w:t>a</w:t>
+      </w:r>
+      <w:r>
+        <w:t xml:space="preserve"> teacher’s classroom</w:t>
+      </w:r>
+      <w:r>
+        <w:t xml:space="preserve"> 3 hours before school started</w:t>
+      </w:r>
+      <w:r>
+        <w:t xml:space="preserve"> so that it was there when the first class walked in</w:t>
+      </w:r>
+      <w:r>
+        <w:t xml:space="preserve">. </w:t>
+      </w:r>
+      <w:r>
+        <w:t>They were all equivalent in his mind</w:t>
+      </w:r>
+      <w:r>
+        <w:t>. Good or bad, legal or illegal. T</w:t>
+      </w:r>
+      <w:r>
+        <w:t>o Harry all that mattered was having fun on his own terms. He was his own person. And despite the fact that she’d probably never tell him - it was something that Piper really liked about him.</w:t>
+      </w:r>
+    </w:p>
+    <w:p>
+      <w:pPr>
+        <w:ind w:firstLine="720"/>
+      </w:pPr>
+      <w:r>
+        <w:t>The normal result</w:t>
+      </w:r>
+      <w:r>
+        <w:t xml:space="preserve"> of his actions</w:t>
+      </w:r>
+      <w:r>
+        <w:t xml:space="preserve"> was that he got detention</w:t>
+      </w:r>
+      <w:r>
+        <w:t xml:space="preserve"> –</w:t>
+      </w:r>
+      <w:r>
+        <w:t xml:space="preserve"> </w:t>
+      </w:r>
+      <w:r>
+        <w:t>generally</w:t>
+      </w:r>
+      <w:r>
+        <w:t xml:space="preserve"> on</w:t>
+      </w:r>
+      <w:r>
+        <w:t xml:space="preserve"> a</w:t>
+      </w:r>
+      <w:r>
+        <w:t xml:space="preserve"> Saturday</w:t>
+      </w:r>
+      <w:r>
+        <w:t xml:space="preserve">, </w:t>
+      </w:r>
+      <w:r>
+        <w:t>once on a Sunday-</w:t>
+      </w:r>
+      <w:r>
+        <w:t xml:space="preserve"> </w:t>
+      </w:r>
+      <w:r>
+        <w:t xml:space="preserve">but now that they had left school, </w:t>
+      </w:r>
+      <w:r>
+        <w:t>he</w:t>
+      </w:r>
+      <w:r>
+        <w:t xml:space="preserve"> simply</w:t>
+      </w:r>
+      <w:r>
+        <w:t xml:space="preserve"> got his ass</w:t>
+      </w:r>
+      <w:r>
+        <w:t xml:space="preserve"> </w:t>
+      </w:r>
+      <w:r>
+        <w:t>handed to him</w:t>
+      </w:r>
+      <w:r>
+        <w:t>. Regardless, Piper</w:t>
+      </w:r>
+      <w:r>
+        <w:t xml:space="preserve"> –along with Keith-</w:t>
+      </w:r>
+      <w:r>
+        <w:t xml:space="preserve"> w</w:t>
+      </w:r>
+      <w:r>
+        <w:t>ould hear</w:t>
+      </w:r>
+      <w:r>
+        <w:t xml:space="preserve"> about it</w:t>
+      </w:r>
+      <w:r>
+        <w:t xml:space="preserve"> afterwards</w:t>
+      </w:r>
+      <w:r>
+        <w:t>. He would</w:t>
+      </w:r>
+      <w:r>
+        <w:t xml:space="preserve"> always</w:t>
+      </w:r>
+      <w:r>
+        <w:t xml:space="preserve"> tell</w:t>
+      </w:r>
+      <w:r>
+        <w:t xml:space="preserve"> them stories</w:t>
+      </w:r>
+      <w:r>
+        <w:t xml:space="preserve"> with</w:t>
+      </w:r>
+      <w:r>
+        <w:t xml:space="preserve"> the same</w:t>
+      </w:r>
+      <w:r>
+        <w:t xml:space="preserve"> grin</w:t>
+      </w:r>
+      <w:r>
+        <w:t xml:space="preserve"> on</w:t>
+      </w:r>
+      <w:r>
+        <w:t xml:space="preserve"> his face</w:t>
+      </w:r>
+      <w:r>
+        <w:t xml:space="preserve"> and</w:t>
+      </w:r>
+      <w:r>
+        <w:t xml:space="preserve"> the same</w:t>
+      </w:r>
+      <w:r>
+        <w:t xml:space="preserve"> devil-may-care attitude. </w:t>
+      </w:r>
+    </w:p>
+    <w:p>
+      <w:pPr>
+        <w:ind w:firstLine="720"/>
+      </w:pPr>
+      <w:r>
+        <w:t>Still</w:t>
+      </w:r>
+      <w:r>
+        <w:t>, the fact that he couldn’t</w:t>
+      </w:r>
+      <w:r>
+        <w:t xml:space="preserve"> have</w:t>
+      </w:r>
+      <w:r>
+        <w:t xml:space="preserve"> give</w:t>
+      </w:r>
+      <w:r>
+        <w:t>n</w:t>
+      </w:r>
+      <w:r>
+        <w:t xml:space="preserve"> a shit about the social order at Seacrest Academy didn’</w:t>
+      </w:r>
+      <w:r>
+        <w:t>t excuse how really fucking stupid that comment was</w:t>
+      </w:r>
+      <w:r>
+        <w:t>.</w:t>
+      </w:r>
+    </w:p>
+    <w:p>
+      <w:pPr>
+        <w:ind w:firstLine="720"/>
+      </w:pPr>
+      <w:r>
+        <w:t>“See this? This is why people don’t like you.”</w:t>
+      </w:r>
+      <w:r>
+        <w:t xml:space="preserve"> Harry said, folding his arms</w:t>
+      </w:r>
+    </w:p>
+    <w:p>
+      <w:pPr>
+        <w:ind w:firstLine="720"/>
+      </w:pPr>
+      <w:r>
+        <w:t xml:space="preserve">“Well then </w:t>
+      </w:r>
+      <w:r>
+        <w:t xml:space="preserve">‘people’ </w:t>
+      </w:r>
+      <w:r>
+        <w:t>can go fuck themselves.”</w:t>
+      </w:r>
+      <w:r>
+        <w:t xml:space="preserve"> Piper replied not even lifting her eyes from cut she was currently stitching up.</w:t>
+      </w:r>
+      <w:r>
+        <w:t xml:space="preserve"> </w:t>
+      </w:r>
+      <w:r>
+        <w:t>He was playing around but Piper knew what –and</w:t>
+      </w:r>
+      <w:r>
+        <w:t xml:space="preserve"> </w:t>
+      </w:r>
+      <w:r>
+        <w:t xml:space="preserve">who- he was </w:t>
+      </w:r>
+      <w:r>
+        <w:t>referring to</w:t>
+      </w:r>
+      <w:r>
+        <w:t xml:space="preserve">. Then again, Harry wasn’t the only one who didn’t give a shit about the social order at </w:t>
+      </w:r>
+      <w:r>
+        <w:t>Seacrest.</w:t>
+      </w:r>
+    </w:p>
+    <w:p>
+      <w:pPr>
+        <w:ind w:firstLine="720"/>
+      </w:pPr>
+      <w:r>
+        <w:t>“Including me?”</w:t>
+      </w:r>
+      <w:r>
+        <w:t xml:space="preserve"> he asked</w:t>
+      </w:r>
+    </w:p>
+    <w:p>
+      <w:pPr>
+        <w:ind w:firstLine="720"/>
+      </w:pPr>
+      <w:r>
+        <w:t xml:space="preserve">“No. </w:t>
+      </w:r>
+      <w:r>
+        <w:t>Because you</w:t>
+      </w:r>
+      <w:r>
+        <w:t xml:space="preserve"> enjoy fucking yourself.</w:t>
+      </w:r>
+      <w:r>
+        <w:t>”</w:t>
+      </w:r>
+      <w:r>
+        <w:t xml:space="preserve"> </w:t>
+      </w:r>
+      <w:r>
+        <w:t>Piper</w:t>
+      </w:r>
+      <w:r>
+        <w:t xml:space="preserve"> answered</w:t>
+      </w:r>
+      <w:r>
+        <w:t xml:space="preserve">. </w:t>
+      </w:r>
+      <w:r>
+        <w:t xml:space="preserve">When she first met him, she would’ve said ‘yes’ to that question. </w:t>
+      </w:r>
+    </w:p>
+    <w:p>
+      <w:pPr>
+        <w:ind w:firstLine="720"/>
+      </w:pPr>
+      <w:r>
+        <w:t xml:space="preserve">“You </w:t>
+      </w:r>
+      <w:r>
+        <w:t>do care about me</w:t>
+      </w:r>
+      <w:r>
+        <w:t>.”</w:t>
+      </w:r>
+      <w:r>
+        <w:t xml:space="preserve"> He </w:t>
+      </w:r>
+      <w:r>
+        <w:t>rep</w:t>
+      </w:r>
+      <w:r>
+        <w:t>l</w:t>
+      </w:r>
+      <w:r>
+        <w:t>ied</w:t>
+      </w:r>
+      <w:r>
+        <w:t>. Oh great the grin was back. Now he was enjoying himself.</w:t>
+      </w:r>
+    </w:p>
+    <w:p>
+      <w:pPr>
+        <w:ind w:firstLine="720"/>
+      </w:pPr>
+      <w:r>
+        <w:t>“Not in the mood Harrison.”</w:t>
+      </w:r>
+    </w:p>
+    <w:p>
+      <w:pPr>
+        <w:ind w:firstLine="720"/>
+      </w:pPr>
+      <w:r>
+        <w:lastRenderedPageBreak/>
+        <w:t>“Well I like you too.”</w:t>
+      </w:r>
+    </w:p>
+    <w:p>
+      <w:pPr>
+        <w:ind w:firstLine="720"/>
+      </w:pPr>
+      <w:r>
+        <w:t>R</w:t>
+      </w:r>
+      <w:r>
+        <w:t xml:space="preserve">eally? He was playing this game? </w:t>
+      </w:r>
+      <w:r>
+        <w:t>Piper</w:t>
+      </w:r>
+      <w:r>
+        <w:t xml:space="preserve"> shook her he</w:t>
+      </w:r>
+      <w:r>
+        <w:t>ad and rolled her eyes but she</w:t>
+      </w:r>
+      <w:r>
+        <w:t xml:space="preserve"> c</w:t>
+      </w:r>
+      <w:r>
+        <w:t>ouldn’t suppress a smile</w:t>
+      </w:r>
+      <w:r>
+        <w:t>. Of cou</w:t>
+      </w:r>
+      <w:r>
+        <w:t xml:space="preserve">rse she liked him, </w:t>
+      </w:r>
+      <w:r>
+        <w:t>she wouldn’t tolerate his presence otherwise</w:t>
+      </w:r>
+      <w:r>
+        <w:t>.</w:t>
+      </w:r>
+      <w:r>
+        <w:t xml:space="preserve"> As much as she wanted to swat him on the back of the head for the stupid things he said</w:t>
+      </w:r>
+      <w:r>
+        <w:t>, Harry was still her friend</w:t>
+      </w:r>
+      <w:r>
+        <w:t>.</w:t>
+      </w:r>
+      <w:r>
+        <w:t xml:space="preserve"> </w:t>
+      </w:r>
+      <w:r>
+        <w:t>Piper</w:t>
+      </w:r>
+      <w:r>
+        <w:t xml:space="preserve"> would</w:t>
+      </w:r>
+      <w:r>
+        <w:t xml:space="preserve"> </w:t>
+      </w:r>
+      <w:r>
+        <w:t>say this in his favor: Harrison Grey</w:t>
+      </w:r>
+      <w:r>
+        <w:t xml:space="preserve"> was one of the few people who could make </w:t>
+      </w:r>
+      <w:r>
+        <w:t>her</w:t>
+      </w:r>
+      <w:r>
+        <w:t xml:space="preserve"> legitimately laugh.</w:t>
+      </w:r>
+      <w:r>
+        <w:t xml:space="preserve"> </w:t>
+      </w:r>
+      <w:r>
+        <w:t>But he was still having way too much fun right now.</w:t>
+      </w:r>
+    </w:p>
+    <w:p>
+      <w:r>
+        <w:t xml:space="preserve"> </w:t>
+      </w:r>
+      <w:r>
+        <w:tab/>
+      </w:r>
+      <w:r>
+        <w:t>“There. You’re all sewn up.</w:t>
+      </w:r>
+      <w:r>
+        <w:t xml:space="preserve"> Get to doctor</w:t>
+      </w:r>
+      <w:r>
+        <w:t xml:space="preserve"> during the day please</w:t>
+      </w:r>
+      <w:r>
+        <w:t>”</w:t>
+      </w:r>
+    </w:p>
+    <w:p>
+      <w:pPr>
+        <w:ind w:firstLine="720"/>
+      </w:pPr>
+      <w:r>
+        <w:t>“Thanks doc.”</w:t>
+      </w:r>
+    </w:p>
+    <w:p>
+      <w:pPr>
+        <w:ind w:firstLine="720"/>
+      </w:pPr>
+      <w:r>
+        <w:t>“</w:t>
+      </w:r>
+      <w:r>
         <w:t xml:space="preserve">Just </w:t>
       </w:r>
       <w:r>
@@ -2155,7 +2361,7 @@
         <w:t>“Once her work is done</w:t>
       </w:r>
       <w:r>
-        <w:t xml:space="preserve"> she does.</w:t>
+        <w:t>.</w:t>
       </w:r>
       <w:r>
         <w:t>”</w:t>
@@ -2184,10 +2390,31 @@
         <w:t xml:space="preserve"> </w:t>
       </w:r>
       <w:r>
-        <w:t>A</w:t>
-      </w:r>
-      <w:r>
-        <w:t>s they stood in the doorway, he leaned in and reached for her with his good arm.</w:t>
+        <w:t>He was in pride mode and subsequently refused her offer</w:t>
+      </w:r>
+      <w:r>
+        <w:t xml:space="preserve"> to</w:t>
+      </w:r>
+      <w:r>
+        <w:t xml:space="preserve"> </w:t>
+      </w:r>
+      <w:r>
+        <w:t>drop him at home.</w:t>
+      </w:r>
+      <w:r>
+        <w:t xml:space="preserve"> </w:t>
+      </w:r>
+      <w:r>
+        <w:t>Fine. She didn’t control him.</w:t>
+      </w:r>
+      <w:r>
+        <w:t xml:space="preserve"> </w:t>
+      </w:r>
+      <w:r>
+        <w:t xml:space="preserve">She just dealt with the aftermath. </w:t>
+      </w:r>
+      <w:r>
+        <w:t>As they stood in the doorway, he leaned in and reached for her with his good arm.</w:t>
       </w:r>
     </w:p>
     <w:p>
@@ -2206,7 +2433,19 @@
         <w:ind w:firstLine="720"/>
       </w:pPr>
       <w:r>
-        <w:t>Too late. He was already in the process of grabbing her and pressing their bodies together.</w:t>
+        <w:t>Too late. He was already in the process of grabbing her</w:t>
+      </w:r>
+      <w:r>
+        <w:t xml:space="preserve"> waist</w:t>
+      </w:r>
+      <w:r>
+        <w:t xml:space="preserve"> and</w:t>
+      </w:r>
+      <w:r>
+        <w:t xml:space="preserve"> </w:t>
+      </w:r>
+      <w:r>
+        <w:t>pressing their bodies together.</w:t>
       </w:r>
     </w:p>
     <w:p>
@@ -2223,10 +2462,10 @@
         <w:t>ically. Usually she hated hugging</w:t>
       </w:r>
       <w:r>
-        <w:t xml:space="preserve"> but </w:t>
-      </w:r>
-      <w:r>
-        <w:t>fine, he still had some goodwill left over in her book – he was using it up but it was there</w:t>
+        <w:t xml:space="preserve"> but</w:t>
+      </w:r>
+      <w:r>
+        <w:t xml:space="preserve"> he still had some goodwill left over in her book – he was using it up but it was there</w:t>
       </w:r>
       <w:r>
         <w:t xml:space="preserve">. </w:t>
@@ -2384,6 +2623,7 @@
         <w:ind w:firstLine="720"/>
       </w:pPr>
       <w:r>
+        <w:lastRenderedPageBreak/>
         <w:t>“I know.” She replied, shooting him a bright smile for the first time that morning.</w:t>
       </w:r>
     </w:p>
@@ -2506,7 +2746,6 @@
         <w:ind w:firstLine="720"/>
       </w:pPr>
       <w:r>
-        <w:lastRenderedPageBreak/>
         <w:t xml:space="preserve">Okay that wasn’t the whole </w:t>
       </w:r>
       <w:r>
@@ -2659,22 +2898,22 @@
         <w:t>the life she’d made for herself since moving down to Seacrest</w:t>
       </w:r>
       <w:r>
-        <w:t xml:space="preserve"> and of the people she had in her life. She thought of Keith, Harrison</w:t>
-      </w:r>
-      <w:r>
-        <w:t>, and even the former Queen-</w:t>
-      </w:r>
-      <w:r>
-        <w:t>B</w:t>
-      </w:r>
-      <w:r>
-        <w:t>ee</w:t>
-      </w:r>
-      <w:r>
-        <w:t xml:space="preserve"> herself </w:t>
-      </w:r>
-      <w:r>
-        <w:t>Sydney</w:t>
+        <w:t xml:space="preserve"> and o</w:t>
+      </w:r>
+      <w:r>
+        <w:t>f the people she had it</w:t>
+      </w:r>
+      <w:r>
+        <w:t xml:space="preserve">. She thought of </w:t>
+      </w:r>
+      <w:r>
+        <w:t xml:space="preserve">her best friends </w:t>
+      </w:r>
+      <w:r>
+        <w:t>Keith and, yes,</w:t>
+      </w:r>
+      <w:r>
+        <w:t xml:space="preserve"> Harrison</w:t>
       </w:r>
       <w:r>
         <w:t>.</w:t>
@@ -2951,10 +3190,7 @@
         <w:t>.</w:t>
       </w:r>
       <w:r>
-        <w:t xml:space="preserve"> </w:t>
-      </w:r>
-      <w:r>
-        <w:t>Just remember that th</w:t>
+        <w:t xml:space="preserve"> Just remember that th</w:t>
       </w:r>
       <w:r>
         <w:t>e true reflection of a person is</w:t>
@@ -2966,10 +3202,19 @@
         <w:t>wn in who they keep around and how they treat those people</w:t>
       </w:r>
       <w:r>
-        <w:t>. So when you get to Seacrest, I want you to remember that.</w:t>
-      </w:r>
-      <w:r>
-        <w:t xml:space="preserve"> And when you come back to us one day. I want you to remember that.”</w:t>
+        <w:t>. So when you get to Seacrest, I want you to remember that. And when you come back to us one day. I want you to remember that.”</w:t>
+      </w:r>
+    </w:p>
+    <w:p>
+      <w:pPr>
+        <w:pStyle w:val="ListParagraph"/>
+        <w:numPr>
+          <w:ilvl w:val="0"/>
+          <w:numId w:val="3"/>
+        </w:numPr>
+      </w:pPr>
+      <w:r>
+        <w:t xml:space="preserve">[Insert Piper’s description of her childhood in Northland - need a better city name, this is far too Karthan] </w:t>
       </w:r>
     </w:p>
     <w:p/>
@@ -3260,7 +3505,7 @@
       <w:lvlText w:val="%1."/>
       <w:lvlJc w:val="left"/>
       <w:pPr>
-        <w:ind w:left="720" w:hanging="360"/>
+        <w:ind w:left="1080" w:hanging="360"/>
       </w:pPr>
       <w:rPr>
         <w:rFonts w:hint="default"/>
@@ -3272,7 +3517,7 @@
       <w:lvlText w:val="%2."/>
       <w:lvlJc w:val="left"/>
       <w:pPr>
-        <w:ind w:left="1440" w:hanging="360"/>
+        <w:ind w:left="1800" w:hanging="360"/>
       </w:pPr>
     </w:lvl>
     <w:lvl w:ilvl="2" w:tplc="0409001B" w:tentative="1">
@@ -3281,7 +3526,7 @@
       <w:lvlText w:val="%3."/>
       <w:lvlJc w:val="right"/>
       <w:pPr>
-        <w:ind w:left="2160" w:hanging="180"/>
+        <w:ind w:left="2520" w:hanging="180"/>
       </w:pPr>
     </w:lvl>
     <w:lvl w:ilvl="3" w:tplc="0409000F" w:tentative="1">
@@ -3290,7 +3535,7 @@
       <w:lvlText w:val="%4."/>
       <w:lvlJc w:val="left"/>
       <w:pPr>
-        <w:ind w:left="2880" w:hanging="360"/>
+        <w:ind w:left="3240" w:hanging="360"/>
       </w:pPr>
     </w:lvl>
     <w:lvl w:ilvl="4" w:tplc="04090019" w:tentative="1">
@@ -3299,7 +3544,7 @@
       <w:lvlText w:val="%5."/>
       <w:lvlJc w:val="left"/>
       <w:pPr>
-        <w:ind w:left="3600" w:hanging="360"/>
+        <w:ind w:left="3960" w:hanging="360"/>
       </w:pPr>
     </w:lvl>
     <w:lvl w:ilvl="5" w:tplc="0409001B" w:tentative="1">
@@ -3308,7 +3553,7 @@
       <w:lvlText w:val="%6."/>
       <w:lvlJc w:val="right"/>
       <w:pPr>
-        <w:ind w:left="4320" w:hanging="180"/>
+        <w:ind w:left="4680" w:hanging="180"/>
       </w:pPr>
     </w:lvl>
     <w:lvl w:ilvl="6" w:tplc="0409000F" w:tentative="1">
@@ -3317,7 +3562,7 @@
       <w:lvlText w:val="%7."/>
       <w:lvlJc w:val="left"/>
       <w:pPr>
-        <w:ind w:left="5040" w:hanging="360"/>
+        <w:ind w:left="5400" w:hanging="360"/>
       </w:pPr>
     </w:lvl>
     <w:lvl w:ilvl="7" w:tplc="04090019" w:tentative="1">
@@ -3326,7 +3571,7 @@
       <w:lvlText w:val="%8."/>
       <w:lvlJc w:val="left"/>
       <w:pPr>
-        <w:ind w:left="5760" w:hanging="360"/>
+        <w:ind w:left="6120" w:hanging="360"/>
       </w:pPr>
     </w:lvl>
     <w:lvl w:ilvl="8" w:tplc="0409001B" w:tentative="1">
@@ -3335,7 +3580,7 @@
       <w:lvlText w:val="%9."/>
       <w:lvlJc w:val="right"/>
       <w:pPr>
-        <w:ind w:left="6480" w:hanging="180"/>
+        <w:ind w:left="6840" w:hanging="180"/>
       </w:pPr>
     </w:lvl>
   </w:abstractNum>

</xml_diff>